<commit_message>
added file for textual strings
</commit_message>
<xml_diff>
--- a/python_tuts/tuts/textual_strings.docx
+++ b/python_tuts/tuts/textual_strings.docx
@@ -857,6 +857,16 @@
         </w:rPr>
         <w:t>"string"</w:t>
       </w:r>
+      <w:r>
+        <w:rPr>
+          <w:rFonts w:cs="Arial" w:hint="cs"/>
+          <w:sz w:val="36"/>
+          <w:szCs w:val="36"/>
+          <w:rtl/>
+          <w:lang w:val="en-US" w:bidi="fa-IR"/>
+        </w:rPr>
+        <w:t xml:space="preserve"> (این مدل استفاده شده در مثال ۱.۱ بود)</w:t>
+      </w:r>
     </w:p>
     <w:p>
       <w:pPr>
@@ -905,780 +915,1903 @@
           <w:szCs w:val="36"/>
           <w:lang w:val="en-US" w:bidi="fa-IR"/>
         </w:rPr>
-        <w:t>""”</w:t>
+        <w:t>"""String"""</w:t>
+      </w:r>
+    </w:p>
+    <w:p>
+      <w:pPr>
+        <w:bidi/>
+        <w:rPr>
+          <w:rFonts w:cs="Arial" w:hint="cs"/>
+          <w:sz w:val="36"/>
+          <w:szCs w:val="36"/>
+          <w:rtl/>
+          <w:lang w:val="en-US" w:bidi="fa-IR"/>
+        </w:rPr>
+      </w:pPr>
+      <w:r>
+        <w:rPr>
+          <w:rFonts w:cs="Arial" w:hint="cs"/>
+          <w:sz w:val="36"/>
+          <w:szCs w:val="36"/>
+          <w:rtl/>
+          <w:lang w:val="en-US" w:bidi="fa-IR"/>
+        </w:rPr>
+        <w:t xml:space="preserve">یکی از دلایل این تنوع این می‌باشد که شاید خود رشته دارای حرف </w:t>
+      </w:r>
+      <w:r>
+        <w:rPr>
+          <w:rFonts w:cs="Arial"/>
+          <w:sz w:val="36"/>
+          <w:szCs w:val="36"/>
+          <w:lang w:val="en-US" w:bidi="fa-IR"/>
+        </w:rPr>
+        <w:t>'</w:t>
+      </w:r>
+      <w:r>
+        <w:rPr>
+          <w:rFonts w:cs="Arial" w:hint="cs"/>
+          <w:sz w:val="36"/>
+          <w:szCs w:val="36"/>
+          <w:rtl/>
+          <w:lang w:val="en-US" w:bidi="fa-IR"/>
+        </w:rPr>
+        <w:t xml:space="preserve"> یا </w:t>
+      </w:r>
+      <w:r>
+        <w:rPr>
+          <w:rFonts w:cs="Arial"/>
+          <w:sz w:val="36"/>
+          <w:szCs w:val="36"/>
+          <w:lang w:val="en-US" w:bidi="fa-IR"/>
+        </w:rPr>
+        <w:t>"</w:t>
+      </w:r>
+      <w:r>
+        <w:rPr>
+          <w:rFonts w:cs="Arial" w:hint="cs"/>
+          <w:sz w:val="36"/>
+          <w:szCs w:val="36"/>
+          <w:rtl/>
+          <w:lang w:val="en-US" w:bidi="fa-IR"/>
+        </w:rPr>
+        <w:t xml:space="preserve"> باشد. به عنوان مثال رشته‌ی </w:t>
+      </w:r>
+      <w:r>
+        <w:rPr>
+          <w:rFonts w:cs="Arial"/>
+          <w:sz w:val="36"/>
+          <w:szCs w:val="36"/>
+          <w:lang w:val="en-US" w:bidi="fa-IR"/>
+        </w:rPr>
+        <w:t>"</w:t>
+      </w:r>
+      <w:r>
+        <w:rPr>
+          <w:rFonts w:cs="Arial"/>
+          <w:sz w:val="36"/>
+          <w:szCs w:val="36"/>
+          <w:lang w:val="en-US" w:bidi="fa-IR"/>
+        </w:rPr>
+        <w:t>I don't like single quatation marks.</w:t>
+      </w:r>
+      <w:r>
+        <w:rPr>
+          <w:rFonts w:cs="Arial"/>
+          <w:sz w:val="36"/>
+          <w:szCs w:val="36"/>
+          <w:lang w:val="en-US" w:bidi="fa-IR"/>
+        </w:rPr>
+        <w:t>"</w:t>
+      </w:r>
+      <w:r>
+        <w:rPr>
+          <w:rFonts w:cs="Arial" w:hint="cs"/>
+          <w:sz w:val="36"/>
+          <w:szCs w:val="36"/>
+          <w:rtl/>
+          <w:lang w:val="en-US" w:bidi="fa-IR"/>
+        </w:rPr>
+        <w:t>‌</w:t>
+      </w:r>
+      <w:r>
+        <w:rPr>
+          <w:rFonts w:cs="Arial" w:hint="cs"/>
+          <w:sz w:val="36"/>
+          <w:szCs w:val="36"/>
+          <w:rtl/>
+          <w:lang w:val="en-US" w:bidi="fa-IR"/>
+        </w:rPr>
+        <w:t xml:space="preserve">. </w:t>
+      </w:r>
+      <w:r>
+        <w:rPr>
+          <w:rFonts w:cs="Arial" w:hint="cs"/>
+          <w:sz w:val="36"/>
+          <w:szCs w:val="36"/>
+          <w:rtl/>
+          <w:lang w:val="en-US" w:bidi="fa-IR"/>
+        </w:rPr>
+        <w:lastRenderedPageBreak/>
+        <w:t xml:space="preserve">(در بعضی زبان‌های برنامه‌نویسی </w:t>
+      </w:r>
+      <w:r>
+        <w:rPr>
+          <w:rFonts w:cs="Arial"/>
+          <w:sz w:val="36"/>
+          <w:szCs w:val="36"/>
+          <w:lang w:val="en-US" w:bidi="fa-IR"/>
+        </w:rPr>
+        <w:t>'string'</w:t>
+      </w:r>
+      <w:r>
+        <w:rPr>
+          <w:rFonts w:cs="Arial" w:hint="cs"/>
+          <w:sz w:val="36"/>
+          <w:szCs w:val="36"/>
+          <w:rtl/>
+          <w:lang w:val="en-US" w:bidi="fa-IR"/>
+        </w:rPr>
+        <w:t xml:space="preserve"> فقط برای رشته های به طول یک یا در واقع کارکترها هستند و </w:t>
+      </w:r>
+      <w:r>
+        <w:rPr>
+          <w:rFonts w:cs="Arial"/>
+          <w:sz w:val="36"/>
+          <w:szCs w:val="36"/>
+          <w:lang w:val="en-US" w:bidi="fa-IR"/>
+        </w:rPr>
+        <w:t>"string"</w:t>
+      </w:r>
+      <w:r>
+        <w:rPr>
+          <w:rFonts w:cs="Arial" w:hint="cs"/>
+          <w:sz w:val="36"/>
+          <w:szCs w:val="36"/>
+          <w:rtl/>
+          <w:lang w:val="en-US" w:bidi="fa-IR"/>
+        </w:rPr>
+        <w:t xml:space="preserve"> برای رشته های درازتر می‌باشد)</w:t>
+      </w:r>
+    </w:p>
+    <w:p>
+      <w:pPr>
+        <w:bidi/>
+        <w:rPr>
+          <w:rFonts w:cs="Arial"/>
+          <w:sz w:val="36"/>
+          <w:szCs w:val="36"/>
+          <w:rtl/>
+          <w:lang w:val="en-US" w:bidi="fa-IR"/>
+        </w:rPr>
+      </w:pPr>
+    </w:p>
+    <w:p>
+      <w:pPr>
+        <w:bidi/>
+        <w:rPr>
+          <w:sz w:val="36"/>
+          <w:szCs w:val="36"/>
+          <w:lang w:val="en-US" w:bidi="fa-IR"/>
+        </w:rPr>
+      </w:pPr>
+    </w:p>
+    <w:p>
+      <w:pPr>
+        <w:bidi/>
+        <w:rPr>
+          <w:sz w:val="36"/>
+          <w:szCs w:val="36"/>
+          <w:rtl/>
+          <w:lang w:bidi="fa-IR"/>
+        </w:rPr>
+      </w:pPr>
+      <w:r>
+        <w:rPr>
+          <w:rFonts w:hint="cs"/>
+          <w:b/>
+          <w:bCs/>
+          <w:sz w:val="36"/>
+          <w:szCs w:val="36"/>
+          <w:u w:val="single"/>
+          <w:rtl/>
+          <w:lang w:val="en-US" w:bidi="fa-IR"/>
+        </w:rPr>
+        <w:t>مثال</w:t>
+      </w:r>
+      <w:r>
+        <w:rPr>
+          <w:rFonts w:hint="cs"/>
+          <w:b/>
+          <w:bCs/>
+          <w:sz w:val="36"/>
+          <w:szCs w:val="36"/>
+          <w:u w:val="single"/>
+          <w:rtl/>
+          <w:lang w:val="en-US" w:bidi="fa-IR"/>
+        </w:rPr>
+        <w:t xml:space="preserve"> ۲.۱</w:t>
+      </w:r>
+      <w:r>
+        <w:rPr>
+          <w:rFonts w:hint="cs"/>
+          <w:sz w:val="36"/>
+          <w:szCs w:val="36"/>
+          <w:rtl/>
+          <w:lang w:bidi="fa-IR"/>
+        </w:rPr>
+        <w:t xml:space="preserve"> </w:t>
+      </w:r>
+      <w:r>
+        <w:rPr>
+          <w:rFonts w:hint="cs"/>
+          <w:sz w:val="36"/>
+          <w:szCs w:val="36"/>
+          <w:rtl/>
+          <w:lang w:bidi="fa-IR"/>
+        </w:rPr>
+        <w:t>یک راه دیگر برای به دست آوردن خروچی مشابه قبل با استفاده از یک متغیر می‌تواند به این شکل باشد:</w:t>
+      </w:r>
+    </w:p>
+    <w:p>
+      <w:pPr>
+        <w:bidi/>
+        <w:jc w:val="right"/>
+        <w:rPr>
+          <w:sz w:val="36"/>
+          <w:szCs w:val="36"/>
+          <w:lang w:val="en-US" w:bidi="fa-IR"/>
+        </w:rPr>
+      </w:pPr>
+    </w:p>
+    <w:p>
+      <w:pPr>
+        <w:bidi/>
+        <w:jc w:val="right"/>
+        <w:rPr>
+          <w:rFonts w:ascii="Comic Sans MS" w:hAnsi="Comic Sans MS"/>
+          <w:b/>
+          <w:bCs/>
+          <w:sz w:val="36"/>
+          <w:szCs w:val="36"/>
+          <w:u w:val="single"/>
+          <w:rtl/>
+          <w:lang w:bidi="fa-IR"/>
+        </w:rPr>
+      </w:pPr>
+      <w:r>
+        <w:rPr>
+          <w:rFonts w:ascii="Comic Sans MS" w:hAnsi="Comic Sans MS"/>
+          <w:b/>
+          <w:bCs/>
+          <w:sz w:val="36"/>
+          <w:szCs w:val="36"/>
+          <w:u w:val="single"/>
+          <w:lang w:bidi="fa-IR"/>
+        </w:rPr>
+        <w:t>File.py:</w:t>
+      </w:r>
+    </w:p>
+    <w:p>
+      <w:pPr>
+        <w:shd w:val="clear" w:color="auto" w:fill="E7E6E6" w:themeFill="background2"/>
+        <w:spacing w:line="540" w:lineRule="atLeast"/>
+        <w:rPr>
+          <w:rFonts w:ascii="Menlo" w:eastAsia="Times New Roman" w:hAnsi="Menlo" w:cs="Menlo"/>
+          <w:color w:val="000000"/>
+          <w:sz w:val="36"/>
+          <w:szCs w:val="36"/>
+          <w:lang w:eastAsia="en-GB"/>
+        </w:rPr>
+      </w:pPr>
+      <w:r>
+        <w:rPr>
+          <w:rFonts w:ascii="Menlo" w:eastAsia="Times New Roman" w:hAnsi="Menlo" w:cs="Menlo"/>
+          <w:color w:val="000000"/>
+          <w:sz w:val="36"/>
+          <w:szCs w:val="36"/>
+          <w:lang w:eastAsia="en-GB"/>
+        </w:rPr>
+        <w:t xml:space="preserve">x = </w:t>
+      </w:r>
+      <w:r>
+        <w:rPr>
+          <w:rFonts w:ascii="Menlo" w:eastAsia="Times New Roman" w:hAnsi="Menlo" w:cs="Menlo"/>
+          <w:color w:val="A31515"/>
+          <w:sz w:val="36"/>
+          <w:szCs w:val="36"/>
+          <w:lang w:eastAsia="en-GB"/>
+        </w:rPr>
+        <w:t>"salam"</w:t>
+      </w:r>
+    </w:p>
+    <w:p>
+      <w:pPr>
+        <w:shd w:val="clear" w:color="auto" w:fill="E7E6E6" w:themeFill="background2"/>
+        <w:spacing w:line="540" w:lineRule="atLeast"/>
+        <w:rPr>
+          <w:rFonts w:ascii="Menlo" w:eastAsia="Times New Roman" w:hAnsi="Menlo" w:cs="Menlo"/>
+          <w:color w:val="000000"/>
+          <w:sz w:val="36"/>
+          <w:szCs w:val="36"/>
+          <w:lang w:eastAsia="en-GB"/>
+        </w:rPr>
+      </w:pPr>
+      <w:r>
+        <w:rPr>
+          <w:rFonts w:ascii="Menlo" w:eastAsia="Times New Roman" w:hAnsi="Menlo" w:cs="Menlo"/>
+          <w:color w:val="795E26"/>
+          <w:sz w:val="36"/>
+          <w:szCs w:val="36"/>
+          <w:lang w:eastAsia="en-GB"/>
+        </w:rPr>
+        <w:t>print</w:t>
+      </w:r>
+      <w:r>
+        <w:rPr>
+          <w:rFonts w:ascii="Menlo" w:eastAsia="Times New Roman" w:hAnsi="Menlo" w:cs="Menlo"/>
+          <w:color w:val="000000"/>
+          <w:sz w:val="36"/>
+          <w:szCs w:val="36"/>
+          <w:lang w:eastAsia="en-GB"/>
+        </w:rPr>
+        <w:t>(x)</w:t>
+      </w:r>
+    </w:p>
+    <w:p>
+      <w:pPr>
+        <w:bidi/>
+        <w:rPr>
+          <w:rFonts w:ascii="Comic Sans MS" w:hAnsi="Comic Sans MS"/>
+          <w:b/>
+          <w:bCs/>
+          <w:sz w:val="36"/>
+          <w:szCs w:val="36"/>
+          <w:u w:val="single"/>
+          <w:lang w:val="en-US" w:bidi="fa-IR"/>
+        </w:rPr>
+      </w:pPr>
+    </w:p>
+    <w:p>
+      <w:pPr>
+        <w:bidi/>
+        <w:jc w:val="right"/>
+        <w:rPr>
+          <w:rFonts w:ascii="Comic Sans MS" w:hAnsi="Comic Sans MS"/>
+          <w:b/>
+          <w:bCs/>
+          <w:sz w:val="36"/>
+          <w:szCs w:val="36"/>
+          <w:u w:val="single"/>
+          <w:lang w:val="en-US" w:bidi="fa-IR"/>
+        </w:rPr>
+      </w:pPr>
+      <w:r>
+        <w:rPr>
+          <w:rFonts w:ascii="Comic Sans MS" w:hAnsi="Comic Sans MS"/>
+          <w:b/>
+          <w:bCs/>
+          <w:sz w:val="36"/>
+          <w:szCs w:val="36"/>
+          <w:u w:val="single"/>
+          <w:lang w:val="en-US" w:bidi="fa-IR"/>
+        </w:rPr>
+        <w:t>Output:</w:t>
+      </w:r>
+    </w:p>
+    <w:p>
+      <w:pPr>
+        <w:shd w:val="clear" w:color="auto" w:fill="E7E6E6" w:themeFill="background2"/>
+        <w:bidi/>
+        <w:jc w:val="right"/>
+        <w:rPr>
+          <w:rFonts w:ascii="Menlo" w:hAnsi="Menlo" w:cs="Menlo"/>
+          <w:sz w:val="36"/>
+          <w:szCs w:val="36"/>
+          <w:lang w:val="en-US" w:bidi="fa-IR"/>
+        </w:rPr>
+      </w:pPr>
+      <w:r>
+        <w:rPr>
+          <w:rFonts w:ascii="Menlo" w:hAnsi="Menlo" w:cs="Menlo"/>
+          <w:sz w:val="36"/>
+          <w:szCs w:val="36"/>
+          <w:lang w:val="en-US" w:bidi="fa-IR"/>
+        </w:rPr>
+        <w:t>Salam</w:t>
+      </w:r>
+    </w:p>
+    <w:p>
+      <w:pPr>
+        <w:bidi/>
+        <w:rPr>
+          <w:sz w:val="36"/>
+          <w:szCs w:val="36"/>
+          <w:rtl/>
+          <w:lang w:bidi="fa-IR"/>
+        </w:rPr>
+      </w:pPr>
+      <w:r>
+        <w:rPr>
+          <w:rFonts w:hint="cs"/>
+          <w:sz w:val="36"/>
+          <w:szCs w:val="36"/>
+          <w:rtl/>
+          <w:lang w:bidi="fa-IR"/>
+        </w:rPr>
+        <w:t xml:space="preserve">اینجا </w:t>
+      </w:r>
+      <w:r>
+        <w:rPr>
+          <w:rFonts w:hint="cs"/>
+          <w:sz w:val="36"/>
+          <w:szCs w:val="36"/>
+          <w:rtl/>
+          <w:lang w:bidi="fa-IR"/>
+        </w:rPr>
+        <w:t>یک متغیر تعریف کردیم. اما متغیر در پایتون چیست؟! متغیر</w:t>
+      </w:r>
+      <w:r>
+        <w:rPr>
+          <w:rFonts w:hint="cs"/>
+          <w:sz w:val="36"/>
+          <w:szCs w:val="36"/>
+          <w:rtl/>
+          <w:lang w:bidi="fa-IR"/>
+        </w:rPr>
+        <w:t xml:space="preserve">ها </w:t>
+      </w:r>
+      <w:r>
+        <w:rPr>
+          <w:rFonts w:hint="cs"/>
+          <w:sz w:val="36"/>
+          <w:szCs w:val="36"/>
+          <w:rtl/>
+          <w:lang w:bidi="fa-IR"/>
+        </w:rPr>
+        <w:t>در پایتون خیلی شبیه متغیرهای ریاضی هستند اما با این تفاوت که قابل تغییر هستند. یک تشابه می‌تواند این باشد که متغیرهای پایتون مثل یک جعبه دارای اسم هستند که درونشان وسایل مختلف جای می‌گیرند.</w:t>
+      </w:r>
+    </w:p>
+    <w:p>
+      <w:pPr>
+        <w:bidi/>
+        <w:rPr>
+          <w:sz w:val="36"/>
+          <w:szCs w:val="36"/>
+          <w:rtl/>
+          <w:lang w:bidi="fa-IR"/>
+        </w:rPr>
+      </w:pPr>
+    </w:p>
+    <w:p>
+      <w:pPr>
+        <w:bidi/>
+        <w:rPr>
+          <w:sz w:val="36"/>
+          <w:szCs w:val="36"/>
+          <w:rtl/>
+          <w:lang w:bidi="fa-IR"/>
+        </w:rPr>
+      </w:pPr>
+      <w:r>
+        <w:rPr>
+          <w:rFonts w:hint="cs"/>
+          <w:b/>
+          <w:bCs/>
+          <w:sz w:val="36"/>
+          <w:szCs w:val="36"/>
+          <w:u w:val="single"/>
+          <w:rtl/>
+          <w:lang w:val="en-US" w:bidi="fa-IR"/>
+        </w:rPr>
+        <w:t xml:space="preserve">نکته </w:t>
+      </w:r>
+      <w:r>
+        <w:rPr>
+          <w:rFonts w:hint="cs"/>
+          <w:b/>
+          <w:bCs/>
+          <w:sz w:val="36"/>
+          <w:szCs w:val="36"/>
+          <w:u w:val="single"/>
+          <w:rtl/>
+          <w:lang w:val="en-US" w:bidi="fa-IR"/>
+        </w:rPr>
+        <w:t>۳</w:t>
+      </w:r>
+      <w:r>
+        <w:rPr>
+          <w:rFonts w:hint="cs"/>
+          <w:b/>
+          <w:bCs/>
+          <w:sz w:val="36"/>
+          <w:szCs w:val="36"/>
+          <w:u w:val="single"/>
+          <w:rtl/>
+          <w:lang w:val="en-US" w:bidi="fa-IR"/>
+        </w:rPr>
+        <w:t>.۱</w:t>
+      </w:r>
+      <w:r>
+        <w:rPr>
+          <w:rFonts w:hint="cs"/>
+          <w:sz w:val="36"/>
+          <w:szCs w:val="36"/>
+          <w:rtl/>
+          <w:lang w:bidi="fa-IR"/>
+        </w:rPr>
+        <w:t xml:space="preserve"> در نام‌گذاری متغیرها یک سری محدودیت وجود دارد در نتیجه کاملاً آزادانه نیست. این محدودیت به این شکل می‌باشند:</w:t>
+      </w:r>
+    </w:p>
+    <w:p>
+      <w:pPr>
+        <w:bidi/>
+        <w:rPr>
+          <w:sz w:val="36"/>
+          <w:szCs w:val="36"/>
+          <w:rtl/>
+          <w:lang w:bidi="fa-IR"/>
+        </w:rPr>
+      </w:pPr>
+      <w:r>
+        <w:rPr>
+          <w:rFonts w:hint="cs"/>
+          <w:sz w:val="36"/>
+          <w:szCs w:val="36"/>
+          <w:rtl/>
+          <w:lang w:bidi="fa-IR"/>
+        </w:rPr>
+        <w:t>۱- طول متغیرها هر مقداری می‌تواند باشد</w:t>
+      </w:r>
+      <w:r>
+        <w:rPr>
+          <w:rFonts w:hint="cs"/>
+          <w:sz w:val="36"/>
+          <w:szCs w:val="36"/>
+          <w:rtl/>
+          <w:lang w:bidi="fa-IR"/>
+        </w:rPr>
+        <w:t xml:space="preserve"> (حداقل طول یک است)</w:t>
+      </w:r>
+      <w:r>
+        <w:rPr>
+          <w:rFonts w:hint="cs"/>
+          <w:sz w:val="36"/>
+          <w:szCs w:val="36"/>
+          <w:rtl/>
+          <w:lang w:bidi="fa-IR"/>
+        </w:rPr>
+        <w:t>.</w:t>
+      </w:r>
+    </w:p>
+    <w:p>
+      <w:pPr>
+        <w:bidi/>
+        <w:rPr>
+          <w:sz w:val="36"/>
+          <w:szCs w:val="36"/>
+          <w:rtl/>
+          <w:lang w:val="en-US" w:bidi="fa-IR"/>
+        </w:rPr>
+      </w:pPr>
+      <w:r>
+        <w:rPr>
+          <w:rFonts w:hint="cs"/>
+          <w:sz w:val="36"/>
+          <w:szCs w:val="36"/>
+          <w:rtl/>
+          <w:lang w:bidi="fa-IR"/>
+        </w:rPr>
+        <w:t xml:space="preserve">۲- فقط حروف </w:t>
+      </w:r>
+      <w:r>
+        <w:rPr>
+          <w:sz w:val="36"/>
+          <w:szCs w:val="36"/>
+          <w:lang w:val="en-US" w:bidi="fa-IR"/>
+        </w:rPr>
+        <w:t>a, b, c, …, z</w:t>
+      </w:r>
+      <w:r>
+        <w:rPr>
+          <w:rFonts w:hint="cs"/>
+          <w:sz w:val="36"/>
+          <w:szCs w:val="36"/>
+          <w:rtl/>
+          <w:lang w:val="en-US" w:bidi="fa-IR"/>
+        </w:rPr>
+        <w:t xml:space="preserve"> و به شکل بزرگ </w:t>
+      </w:r>
+      <w:r>
+        <w:rPr>
+          <w:sz w:val="36"/>
+          <w:szCs w:val="36"/>
+          <w:lang w:val="en-US" w:bidi="fa-IR"/>
+        </w:rPr>
+        <w:t>A, B, C, …, Z</w:t>
+      </w:r>
+      <w:r>
+        <w:rPr>
+          <w:rFonts w:hint="cs"/>
+          <w:sz w:val="36"/>
+          <w:szCs w:val="36"/>
+          <w:rtl/>
+          <w:lang w:val="en-US" w:bidi="fa-IR"/>
+        </w:rPr>
+        <w:t xml:space="preserve"> و حرف </w:t>
+      </w:r>
+      <w:r>
+        <w:rPr>
+          <w:sz w:val="36"/>
+          <w:szCs w:val="36"/>
+          <w:lang w:val="en-US" w:bidi="fa-IR"/>
+        </w:rPr>
+        <w:t>_</w:t>
+      </w:r>
+      <w:r>
+        <w:rPr>
+          <w:rFonts w:hint="cs"/>
+          <w:sz w:val="36"/>
+          <w:szCs w:val="36"/>
+          <w:rtl/>
+          <w:lang w:val="en-US" w:bidi="fa-IR"/>
+        </w:rPr>
+        <w:t xml:space="preserve"> و ارقام قابل استفاده می‌باشند.</w:t>
+      </w:r>
+    </w:p>
+    <w:p>
+      <w:pPr>
+        <w:bidi/>
+        <w:rPr>
+          <w:sz w:val="36"/>
+          <w:szCs w:val="36"/>
+          <w:rtl/>
+          <w:lang w:val="en-US" w:bidi="fa-IR"/>
+        </w:rPr>
+      </w:pPr>
+      <w:r>
+        <w:rPr>
+          <w:rFonts w:hint="cs"/>
+          <w:sz w:val="36"/>
+          <w:szCs w:val="36"/>
+          <w:rtl/>
+          <w:lang w:val="en-US" w:bidi="fa-IR"/>
+        </w:rPr>
+        <w:t>۳- اولین حرف نمی‌تواند یک رقم باشد.</w:t>
+      </w:r>
+    </w:p>
+    <w:p>
+      <w:pPr>
+        <w:bidi/>
+        <w:rPr>
+          <w:rFonts w:hint="cs"/>
+          <w:sz w:val="36"/>
+          <w:szCs w:val="36"/>
+          <w:rtl/>
+          <w:lang w:val="en-US" w:bidi="fa-IR"/>
+        </w:rPr>
+      </w:pPr>
+    </w:p>
+    <w:p>
+      <w:pPr>
+        <w:bidi/>
+        <w:rPr>
+          <w:sz w:val="36"/>
+          <w:szCs w:val="36"/>
+          <w:rtl/>
+          <w:lang w:val="en-US" w:bidi="fa-IR"/>
+        </w:rPr>
+      </w:pPr>
+      <w:r>
+        <w:rPr>
+          <w:rFonts w:hint="cs"/>
+          <w:sz w:val="36"/>
+          <w:szCs w:val="36"/>
+          <w:rtl/>
+          <w:lang w:bidi="fa-IR"/>
+        </w:rPr>
+        <w:t>همچنین یک سری قرارداد و عرف در نحوه نام‌گذاری متغیرها وجود دارد.</w:t>
+      </w:r>
+      <w:r>
+        <w:rPr>
+          <w:rFonts w:hint="cs"/>
+          <w:sz w:val="36"/>
+          <w:szCs w:val="36"/>
+          <w:rtl/>
+          <w:lang w:bidi="fa-IR"/>
+        </w:rPr>
+        <w:t xml:space="preserve"> شناخته</w:t>
+      </w:r>
+      <w:r>
+        <w:rPr>
+          <w:rFonts w:hint="cs"/>
+          <w:sz w:val="36"/>
+          <w:szCs w:val="36"/>
+          <w:rtl/>
+          <w:lang w:bidi="fa-IR"/>
+        </w:rPr>
+        <w:t>‌شده</w:t>
+      </w:r>
+      <w:r>
+        <w:rPr>
+          <w:rFonts w:hint="cs"/>
+          <w:sz w:val="36"/>
+          <w:szCs w:val="36"/>
+          <w:rtl/>
+          <w:lang w:bidi="fa-IR"/>
+        </w:rPr>
+        <w:t xml:space="preserve">‌ترین آنها شامل نگارش شتری، پاسکال کیس و نگارش ماری </w:t>
+      </w:r>
+      <w:r>
+        <w:rPr>
+          <w:rFonts w:hint="cs"/>
+          <w:sz w:val="36"/>
+          <w:szCs w:val="36"/>
+          <w:rtl/>
+          <w:lang w:bidi="fa-IR"/>
+        </w:rPr>
+        <w:t>می‌باشد</w:t>
+      </w:r>
+      <w:r>
+        <w:rPr>
+          <w:rFonts w:hint="cs"/>
+          <w:sz w:val="36"/>
+          <w:szCs w:val="36"/>
+          <w:rtl/>
+          <w:lang w:bidi="fa-IR"/>
+        </w:rPr>
+        <w:t xml:space="preserve">. (در یک زبان خاص ممکن است یک نوع روش ممکن است رایج تر باشد.) </w:t>
+      </w:r>
+      <w:r>
+        <w:rPr>
+          <w:rFonts w:hint="cs"/>
+          <w:sz w:val="36"/>
+          <w:szCs w:val="36"/>
+          <w:rtl/>
+          <w:lang w:bidi="fa-IR"/>
+        </w:rPr>
+        <w:t>در این خصوص</w:t>
+      </w:r>
+      <w:r>
+        <w:rPr>
+          <w:rFonts w:hint="cs"/>
+          <w:sz w:val="36"/>
+          <w:szCs w:val="36"/>
+          <w:rtl/>
+          <w:lang w:bidi="fa-IR"/>
+        </w:rPr>
+        <w:t xml:space="preserve"> طبق </w:t>
+      </w:r>
+      <w:r>
+        <w:rPr>
+          <w:rFonts w:hint="cs"/>
+          <w:sz w:val="36"/>
+          <w:szCs w:val="36"/>
+          <w:rtl/>
+          <w:lang w:val="en-US" w:bidi="fa-IR"/>
+        </w:rPr>
+        <w:t xml:space="preserve">قوانین </w:t>
+      </w:r>
+      <w:r>
+        <w:rPr>
+          <w:sz w:val="36"/>
+          <w:szCs w:val="36"/>
+          <w:lang w:val="en-US" w:bidi="fa-IR"/>
+        </w:rPr>
+        <w:t>pep 8</w:t>
+      </w:r>
+      <w:r>
+        <w:rPr>
+          <w:rFonts w:hint="cs"/>
+          <w:sz w:val="36"/>
+          <w:szCs w:val="36"/>
+          <w:rtl/>
+          <w:lang w:val="en-US" w:bidi="fa-IR"/>
+        </w:rPr>
+        <w:t xml:space="preserve"> بایستی با روش نگارش ماری متغیرها را</w:t>
+      </w:r>
+      <w:r>
+        <w:rPr>
+          <w:rFonts w:hint="cs"/>
+          <w:sz w:val="36"/>
+          <w:szCs w:val="36"/>
+          <w:rtl/>
+          <w:lang w:val="en-US" w:bidi="fa-IR"/>
+        </w:rPr>
+        <w:t xml:space="preserve"> در پایتون</w:t>
+      </w:r>
+      <w:r>
+        <w:rPr>
+          <w:rFonts w:hint="cs"/>
+          <w:sz w:val="36"/>
+          <w:szCs w:val="36"/>
+          <w:rtl/>
+          <w:lang w:val="en-US" w:bidi="fa-IR"/>
+        </w:rPr>
+        <w:t xml:space="preserve"> نام‌گذاری کرد.</w:t>
+      </w:r>
+    </w:p>
+    <w:p>
+      <w:pPr>
+        <w:bidi/>
+        <w:rPr>
+          <w:sz w:val="36"/>
+          <w:szCs w:val="36"/>
+          <w:rtl/>
+          <w:lang w:val="en-US" w:bidi="fa-IR"/>
+        </w:rPr>
+      </w:pPr>
+    </w:p>
+    <w:p>
+      <w:pPr>
+        <w:bidi/>
+        <w:rPr>
+          <w:sz w:val="36"/>
+          <w:szCs w:val="36"/>
+          <w:rtl/>
+          <w:lang w:val="en-US" w:bidi="fa-IR"/>
+        </w:rPr>
+      </w:pPr>
+      <w:r>
+        <w:rPr>
+          <w:rFonts w:hint="cs"/>
+          <w:b/>
+          <w:bCs/>
+          <w:sz w:val="36"/>
+          <w:szCs w:val="36"/>
+          <w:u w:val="single"/>
+          <w:rtl/>
+          <w:lang w:val="en-US" w:bidi="fa-IR"/>
+        </w:rPr>
+        <w:lastRenderedPageBreak/>
+        <w:t>تعریف ۲.۱</w:t>
+      </w:r>
+      <w:r>
+        <w:rPr>
+          <w:rFonts w:hint="cs"/>
+          <w:sz w:val="36"/>
+          <w:szCs w:val="36"/>
+          <w:rtl/>
+          <w:lang w:bidi="fa-IR"/>
+        </w:rPr>
+        <w:t xml:space="preserve"> نگارش ماری: در این روش نام‌گذاری متغیرها، هنگامی که اسمی شامل ترکیبی از کلمات است، آنها را با استفاده از آندرلاین «</w:t>
+      </w:r>
+      <w:r>
+        <w:rPr>
+          <w:sz w:val="36"/>
+          <w:szCs w:val="36"/>
+          <w:lang w:val="en-US" w:bidi="fa-IR"/>
+        </w:rPr>
+        <w:t>_</w:t>
+      </w:r>
+      <w:r>
+        <w:rPr>
+          <w:rFonts w:hint="cs"/>
+          <w:sz w:val="36"/>
+          <w:szCs w:val="36"/>
+          <w:rtl/>
+          <w:lang w:val="en-US" w:bidi="fa-IR"/>
+        </w:rPr>
+        <w:t>» از کلمات دیگر جدا می‌کنیم</w:t>
+      </w:r>
+      <w:r>
+        <w:rPr>
+          <w:rFonts w:hint="cs"/>
+          <w:sz w:val="36"/>
+          <w:szCs w:val="36"/>
+          <w:rtl/>
+          <w:lang w:bidi="fa-IR"/>
+        </w:rPr>
+        <w:t>.</w:t>
+      </w:r>
+      <w:r>
+        <w:rPr>
+          <w:rFonts w:hint="cs"/>
+          <w:sz w:val="36"/>
+          <w:szCs w:val="36"/>
+          <w:rtl/>
+          <w:lang w:bidi="fa-IR"/>
+        </w:rPr>
+        <w:t xml:space="preserve"> به عنوان مثال</w:t>
+      </w:r>
+      <w:r>
+        <w:rPr>
+          <w:rFonts w:hint="cs"/>
+          <w:sz w:val="36"/>
+          <w:szCs w:val="36"/>
+          <w:rtl/>
+          <w:lang w:val="en-US" w:bidi="fa-IR"/>
+        </w:rPr>
+        <w:t xml:space="preserve">: </w:t>
+      </w:r>
+      <w:r>
+        <w:rPr>
+          <w:sz w:val="36"/>
+          <w:szCs w:val="36"/>
+          <w:lang w:val="en-US" w:bidi="fa-IR"/>
+        </w:rPr>
+        <w:t>graph_nodes</w:t>
+      </w:r>
+      <w:r>
+        <w:rPr>
+          <w:rFonts w:hint="cs"/>
+          <w:sz w:val="36"/>
+          <w:szCs w:val="36"/>
+          <w:rtl/>
+          <w:lang w:val="en-US" w:bidi="fa-IR"/>
+        </w:rPr>
+        <w:t xml:space="preserve"> یا </w:t>
+      </w:r>
+      <w:r>
+        <w:rPr>
+          <w:sz w:val="36"/>
+          <w:szCs w:val="36"/>
+          <w:lang w:val="en-US" w:bidi="fa-IR"/>
+        </w:rPr>
+        <w:t>first_name</w:t>
+      </w:r>
+      <w:r>
+        <w:rPr>
+          <w:rFonts w:hint="cs"/>
+          <w:sz w:val="36"/>
+          <w:szCs w:val="36"/>
+          <w:rtl/>
+          <w:lang w:val="en-US" w:bidi="fa-IR"/>
+        </w:rPr>
+        <w:t>.</w:t>
+      </w:r>
+    </w:p>
+    <w:p>
+      <w:pPr>
+        <w:bidi/>
+        <w:rPr>
+          <w:sz w:val="36"/>
+          <w:szCs w:val="36"/>
+          <w:rtl/>
+          <w:lang w:val="en-US" w:bidi="fa-IR"/>
+        </w:rPr>
+      </w:pPr>
+    </w:p>
+    <w:p>
+      <w:pPr>
+        <w:bidi/>
+        <w:rPr>
+          <w:sz w:val="36"/>
+          <w:szCs w:val="36"/>
+          <w:rtl/>
+          <w:lang w:val="en-US" w:bidi="fa-IR"/>
+        </w:rPr>
+      </w:pPr>
+      <w:r>
+        <w:rPr>
+          <w:rFonts w:hint="cs"/>
+          <w:b/>
+          <w:bCs/>
+          <w:sz w:val="36"/>
+          <w:szCs w:val="36"/>
+          <w:u w:val="single"/>
+          <w:rtl/>
+          <w:lang w:val="en-US" w:bidi="fa-IR"/>
+        </w:rPr>
+        <w:t>مثال ۳.۱</w:t>
+      </w:r>
+      <w:r>
+        <w:rPr>
+          <w:rFonts w:hint="cs"/>
+          <w:sz w:val="36"/>
+          <w:szCs w:val="36"/>
+          <w:rtl/>
+          <w:lang w:val="en-US" w:bidi="fa-IR"/>
+        </w:rPr>
+        <w:t xml:space="preserve"> چگونه در پایتون طول یک رشته را بدست می‌آوریم؟ جواب ممکن است واضح به نظر بیاید؛ کافی است تعداد کاراکترها را بشماریم. مشکل اساسی این است که ما می‌توانیم بشماریم اما پایتون نمی‌تواند. پایتون مشکل را به این شکل حل می‌کند که نوع داده (یا در واقع شی و کلاس. به انگلیسی </w:t>
+      </w:r>
+      <w:r>
+        <w:rPr>
+          <w:sz w:val="36"/>
+          <w:szCs w:val="36"/>
+          <w:lang w:val="en-US" w:bidi="fa-IR"/>
+        </w:rPr>
+        <w:t>class</w:t>
+      </w:r>
+      <w:r>
+        <w:rPr>
+          <w:rFonts w:hint="cs"/>
+          <w:sz w:val="36"/>
+          <w:szCs w:val="36"/>
+          <w:rtl/>
+          <w:lang w:val="en-US" w:bidi="fa-IR"/>
+        </w:rPr>
+        <w:t xml:space="preserve">) </w:t>
+      </w:r>
+      <w:r>
+        <w:rPr>
+          <w:sz w:val="36"/>
+          <w:szCs w:val="36"/>
+          <w:lang w:val="en-US" w:bidi="fa-IR"/>
+        </w:rPr>
+        <w:t>string</w:t>
+      </w:r>
+      <w:r>
+        <w:rPr>
+          <w:rFonts w:hint="cs"/>
+          <w:sz w:val="36"/>
+          <w:szCs w:val="36"/>
+          <w:rtl/>
+          <w:lang w:val="en-US" w:bidi="fa-IR"/>
+        </w:rPr>
+        <w:t xml:space="preserve"> طول خودش را نگه می‌دارد. برای دسترسی به آن کافی است از تابع </w:t>
+      </w:r>
+      <w:r>
+        <w:rPr>
+          <w:sz w:val="36"/>
+          <w:szCs w:val="36"/>
+          <w:lang w:val="en-US" w:bidi="fa-IR"/>
+        </w:rPr>
+        <w:t>len</w:t>
+      </w:r>
+      <w:r>
+        <w:rPr>
+          <w:rFonts w:hint="cs"/>
+          <w:sz w:val="36"/>
+          <w:szCs w:val="36"/>
+          <w:rtl/>
+          <w:lang w:val="en-US" w:bidi="fa-IR"/>
+        </w:rPr>
+        <w:t xml:space="preserve"> پایتون استفاده کنیم.</w:t>
+      </w:r>
+    </w:p>
+    <w:p>
+      <w:pPr>
+        <w:bidi/>
+        <w:jc w:val="right"/>
+        <w:rPr>
+          <w:sz w:val="36"/>
+          <w:szCs w:val="36"/>
+          <w:lang w:val="en-US" w:bidi="fa-IR"/>
+        </w:rPr>
+      </w:pPr>
+    </w:p>
+    <w:p>
+      <w:pPr>
+        <w:bidi/>
+        <w:jc w:val="right"/>
+        <w:rPr>
+          <w:rFonts w:ascii="Comic Sans MS" w:hAnsi="Comic Sans MS"/>
+          <w:b/>
+          <w:bCs/>
+          <w:sz w:val="36"/>
+          <w:szCs w:val="36"/>
+          <w:u w:val="single"/>
+          <w:rtl/>
+          <w:lang w:bidi="fa-IR"/>
+        </w:rPr>
+      </w:pPr>
+      <w:r>
+        <w:rPr>
+          <w:rFonts w:ascii="Comic Sans MS" w:hAnsi="Comic Sans MS"/>
+          <w:b/>
+          <w:bCs/>
+          <w:sz w:val="36"/>
+          <w:szCs w:val="36"/>
+          <w:u w:val="single"/>
+          <w:lang w:val="en-US" w:bidi="fa-IR"/>
+        </w:rPr>
+        <w:t>File.py:</w:t>
+      </w:r>
+    </w:p>
+    <w:p>
+      <w:pPr>
+        <w:shd w:val="clear" w:color="auto" w:fill="E7E6E6" w:themeFill="background2"/>
+        <w:spacing w:line="540" w:lineRule="atLeast"/>
+        <w:rPr>
+          <w:rFonts w:ascii="Menlo" w:eastAsia="Times New Roman" w:hAnsi="Menlo" w:cs="Menlo"/>
+          <w:color w:val="000000"/>
+          <w:sz w:val="36"/>
+          <w:szCs w:val="36"/>
+          <w:lang w:val="en-US" w:eastAsia="en-GB"/>
+        </w:rPr>
+      </w:pPr>
+      <w:r>
+        <w:rPr>
+          <w:rFonts w:ascii="Menlo" w:eastAsia="Times New Roman" w:hAnsi="Menlo" w:cs="Menlo"/>
+          <w:color w:val="000000"/>
+          <w:sz w:val="36"/>
+          <w:szCs w:val="36"/>
+          <w:lang w:val="en-US" w:eastAsia="en-GB"/>
+        </w:rPr>
+        <w:t xml:space="preserve">x = </w:t>
+      </w:r>
+      <w:r>
+        <w:rPr>
+          <w:rFonts w:ascii="Menlo" w:eastAsia="Times New Roman" w:hAnsi="Menlo" w:cs="Menlo"/>
+          <w:color w:val="A31515"/>
+          <w:sz w:val="36"/>
+          <w:szCs w:val="36"/>
+          <w:lang w:val="en-US" w:eastAsia="en-GB"/>
+        </w:rPr>
+        <w:t>"salam"</w:t>
+      </w:r>
+    </w:p>
+    <w:p>
+      <w:pPr>
+        <w:shd w:val="clear" w:color="auto" w:fill="E7E6E6" w:themeFill="background2"/>
+        <w:spacing w:line="540" w:lineRule="atLeast"/>
+        <w:rPr>
+          <w:rFonts w:ascii="Menlo" w:eastAsia="Times New Roman" w:hAnsi="Menlo" w:cs="Menlo"/>
+          <w:color w:val="000000"/>
+          <w:sz w:val="36"/>
+          <w:szCs w:val="36"/>
+          <w:lang w:val="en-US" w:eastAsia="en-GB"/>
+        </w:rPr>
+      </w:pPr>
+      <w:r>
+        <w:rPr>
+          <w:rFonts w:ascii="Menlo" w:eastAsia="Times New Roman" w:hAnsi="Menlo" w:cs="Menlo"/>
+          <w:color w:val="795E26"/>
+          <w:sz w:val="36"/>
+          <w:szCs w:val="36"/>
+          <w:lang w:val="en-US" w:eastAsia="en-GB"/>
+        </w:rPr>
+        <w:t>print</w:t>
+      </w:r>
+      <w:r>
+        <w:rPr>
+          <w:rFonts w:ascii="Menlo" w:eastAsia="Times New Roman" w:hAnsi="Menlo" w:cs="Menlo"/>
+          <w:color w:val="000000"/>
+          <w:sz w:val="36"/>
+          <w:szCs w:val="36"/>
+          <w:lang w:val="en-US" w:eastAsia="en-GB"/>
+        </w:rPr>
+        <w:t>(</w:t>
+      </w:r>
+      <w:r>
+        <w:rPr>
+          <w:rFonts w:ascii="Menlo" w:eastAsia="Times New Roman" w:hAnsi="Menlo" w:cs="Menlo"/>
+          <w:color w:val="000000"/>
+          <w:sz w:val="36"/>
+          <w:szCs w:val="36"/>
+          <w:lang w:val="en-US" w:eastAsia="en-GB"/>
+        </w:rPr>
+        <w:t>len(</w:t>
+      </w:r>
+      <w:r>
+        <w:rPr>
+          <w:rFonts w:ascii="Menlo" w:eastAsia="Times New Roman" w:hAnsi="Menlo" w:cs="Menlo"/>
+          <w:color w:val="000000"/>
+          <w:sz w:val="36"/>
+          <w:szCs w:val="36"/>
+          <w:lang w:val="en-US" w:eastAsia="en-GB"/>
+        </w:rPr>
+        <w:t>x</w:t>
+      </w:r>
+      <w:r>
+        <w:rPr>
+          <w:rFonts w:ascii="Menlo" w:eastAsia="Times New Roman" w:hAnsi="Menlo" w:cs="Menlo"/>
+          <w:color w:val="000000"/>
+          <w:sz w:val="36"/>
+          <w:szCs w:val="36"/>
+          <w:lang w:val="en-US" w:eastAsia="en-GB"/>
+        </w:rPr>
+        <w:t>)</w:t>
+      </w:r>
+      <w:r>
+        <w:rPr>
+          <w:rFonts w:ascii="Menlo" w:eastAsia="Times New Roman" w:hAnsi="Menlo" w:cs="Menlo"/>
+          <w:color w:val="000000"/>
+          <w:sz w:val="36"/>
+          <w:szCs w:val="36"/>
+          <w:lang w:val="en-US" w:eastAsia="en-GB"/>
+        </w:rPr>
+        <w:t>)</w:t>
+      </w:r>
+    </w:p>
+    <w:p>
+      <w:pPr>
+        <w:bidi/>
+        <w:rPr>
+          <w:rFonts w:ascii="Comic Sans MS" w:hAnsi="Comic Sans MS"/>
+          <w:b/>
+          <w:bCs/>
+          <w:sz w:val="36"/>
+          <w:szCs w:val="36"/>
+          <w:u w:val="single"/>
+          <w:lang w:val="en-US" w:bidi="fa-IR"/>
+        </w:rPr>
+      </w:pPr>
+    </w:p>
+    <w:p>
+      <w:pPr>
+        <w:bidi/>
+        <w:jc w:val="right"/>
+        <w:rPr>
+          <w:rFonts w:ascii="Comic Sans MS" w:hAnsi="Comic Sans MS"/>
+          <w:b/>
+          <w:bCs/>
+          <w:sz w:val="36"/>
+          <w:szCs w:val="36"/>
+          <w:u w:val="single"/>
+          <w:lang w:val="en-US" w:bidi="fa-IR"/>
+        </w:rPr>
+      </w:pPr>
+      <w:r>
+        <w:rPr>
+          <w:rFonts w:ascii="Comic Sans MS" w:hAnsi="Comic Sans MS"/>
+          <w:b/>
+          <w:bCs/>
+          <w:sz w:val="36"/>
+          <w:szCs w:val="36"/>
+          <w:u w:val="single"/>
+          <w:lang w:val="en-US" w:bidi="fa-IR"/>
+        </w:rPr>
+        <w:t>Output:</w:t>
+      </w:r>
+    </w:p>
+    <w:p>
+      <w:pPr>
+        <w:shd w:val="clear" w:color="auto" w:fill="E7E6E6" w:themeFill="background2"/>
+        <w:bidi/>
+        <w:jc w:val="right"/>
+        <w:rPr>
+          <w:rFonts w:ascii="Menlo" w:hAnsi="Menlo" w:cs="Menlo"/>
+          <w:sz w:val="36"/>
+          <w:szCs w:val="36"/>
+          <w:lang w:val="en-US" w:bidi="fa-IR"/>
+        </w:rPr>
+      </w:pPr>
+      <w:r>
+        <w:rPr>
+          <w:rFonts w:ascii="Menlo" w:hAnsi="Menlo" w:cs="Menlo"/>
+          <w:sz w:val="36"/>
+          <w:szCs w:val="36"/>
+          <w:lang w:val="en-US" w:bidi="fa-IR"/>
+        </w:rPr>
+        <w:t>5</w:t>
+      </w:r>
+    </w:p>
+    <w:p>
+      <w:pPr>
+        <w:bidi/>
+        <w:rPr>
+          <w:rFonts w:hint="cs"/>
+          <w:sz w:val="36"/>
+          <w:szCs w:val="36"/>
+          <w:rtl/>
+          <w:lang w:val="en-US" w:bidi="fa-IR"/>
+        </w:rPr>
+      </w:pPr>
+    </w:p>
+    <w:p>
+      <w:pPr>
+        <w:bidi/>
+        <w:rPr>
+          <w:sz w:val="36"/>
+          <w:szCs w:val="36"/>
+          <w:rtl/>
+          <w:lang w:val="en-US" w:bidi="fa-IR"/>
+        </w:rPr>
+      </w:pPr>
+      <w:r>
+        <w:rPr>
+          <w:rFonts w:hint="cs"/>
+          <w:b/>
+          <w:bCs/>
+          <w:sz w:val="36"/>
+          <w:szCs w:val="36"/>
+          <w:u w:val="single"/>
+          <w:rtl/>
+          <w:lang w:val="en-US" w:bidi="fa-IR"/>
+        </w:rPr>
+        <w:t>تعریف ۳.۱</w:t>
+      </w:r>
+      <w:r>
+        <w:rPr>
+          <w:rFonts w:hint="cs"/>
+          <w:sz w:val="36"/>
+          <w:szCs w:val="36"/>
+          <w:rtl/>
+          <w:lang w:val="en-US" w:bidi="fa-IR"/>
+        </w:rPr>
+        <w:t xml:space="preserve"> الحاق رشته‌ها</w:t>
+      </w:r>
+      <w:r>
+        <w:rPr>
+          <w:rFonts w:hint="cs"/>
+          <w:sz w:val="36"/>
+          <w:szCs w:val="36"/>
+          <w:rtl/>
+          <w:lang w:val="en-US" w:bidi="fa-IR"/>
+        </w:rPr>
+        <w:t xml:space="preserve"> (به انگلیسی </w:t>
+      </w:r>
+      <w:r>
+        <w:rPr>
+          <w:sz w:val="36"/>
+          <w:szCs w:val="36"/>
+          <w:lang w:val="en-US" w:bidi="fa-IR"/>
+        </w:rPr>
+        <w:t>string concatenation</w:t>
+      </w:r>
+      <w:r>
+        <w:rPr>
+          <w:rFonts w:hint="cs"/>
+          <w:sz w:val="36"/>
+          <w:szCs w:val="36"/>
+          <w:rtl/>
+          <w:lang w:val="en-US" w:bidi="fa-IR"/>
+        </w:rPr>
+        <w:t>): عمل الحاق به عمل دوتایی گفته می‌شود که از دو رشته موجود رشته تازه‌ای می‌سازد که متشکل از به هم چسبیده شدن آن دو رشته است.</w:t>
+      </w:r>
+      <w:r>
+        <w:rPr>
+          <w:rFonts w:hint="cs"/>
+          <w:sz w:val="36"/>
+          <w:szCs w:val="36"/>
+          <w:rtl/>
+          <w:lang w:val="en-US" w:bidi="fa-IR"/>
+        </w:rPr>
+        <w:t xml:space="preserve"> در دستور نحو زبان پایتون الحاق رشته‌ها با قرار دادن یک علامت مثبت + بین دو رشته صورت می‌گیرد.</w:t>
+      </w:r>
+    </w:p>
+    <w:p>
+      <w:pPr>
+        <w:bidi/>
+        <w:rPr>
+          <w:sz w:val="36"/>
+          <w:szCs w:val="36"/>
+          <w:rtl/>
+          <w:lang w:val="en-US" w:bidi="fa-IR"/>
+        </w:rPr>
+      </w:pPr>
+    </w:p>
+    <w:p>
+      <w:pPr>
+        <w:bidi/>
+        <w:rPr>
+          <w:rFonts w:hint="cs"/>
+          <w:sz w:val="36"/>
+          <w:szCs w:val="36"/>
+          <w:rtl/>
+          <w:lang w:bidi="fa-IR"/>
+        </w:rPr>
+      </w:pPr>
+      <w:r>
+        <w:rPr>
+          <w:rFonts w:hint="cs"/>
+          <w:b/>
+          <w:bCs/>
+          <w:sz w:val="36"/>
+          <w:szCs w:val="36"/>
+          <w:u w:val="single"/>
+          <w:rtl/>
+          <w:lang w:val="en-US" w:bidi="fa-IR"/>
+        </w:rPr>
+        <w:t>مثال ۴.۱</w:t>
+      </w:r>
+      <w:r>
+        <w:rPr>
+          <w:rFonts w:hint="cs"/>
+          <w:sz w:val="36"/>
+          <w:szCs w:val="36"/>
+          <w:rtl/>
+          <w:lang w:bidi="fa-IR"/>
+        </w:rPr>
+        <w:t xml:space="preserve"> در این مثال چهار رشته را به هم الحاق می‌دهیم و بدون آنکه خروجی الحاق رشته‌ها را در یک متغیر بریزیم، خروجی را به تابع پرینت می‌دهیم.  </w:t>
+      </w:r>
+    </w:p>
+    <w:p>
+      <w:pPr>
+        <w:bidi/>
+        <w:jc w:val="right"/>
+        <w:rPr>
+          <w:sz w:val="36"/>
+          <w:szCs w:val="36"/>
+          <w:lang w:val="en-US" w:bidi="fa-IR"/>
+        </w:rPr>
+      </w:pPr>
+    </w:p>
+    <w:p>
+      <w:pPr>
+        <w:bidi/>
+        <w:jc w:val="right"/>
+        <w:rPr>
+          <w:rFonts w:ascii="Comic Sans MS" w:hAnsi="Comic Sans MS"/>
+          <w:b/>
+          <w:bCs/>
+          <w:sz w:val="36"/>
+          <w:szCs w:val="36"/>
+          <w:u w:val="single"/>
+          <w:rtl/>
+          <w:lang w:bidi="fa-IR"/>
+        </w:rPr>
+      </w:pPr>
+      <w:r>
+        <w:rPr>
+          <w:rFonts w:ascii="Comic Sans MS" w:hAnsi="Comic Sans MS"/>
+          <w:b/>
+          <w:bCs/>
+          <w:sz w:val="36"/>
+          <w:szCs w:val="36"/>
+          <w:u w:val="single"/>
+          <w:lang w:val="en-US" w:bidi="fa-IR"/>
+        </w:rPr>
+        <w:t>File.py:</w:t>
+      </w:r>
+    </w:p>
+    <w:p>
+      <w:pPr>
+        <w:shd w:val="clear" w:color="auto" w:fill="E7E6E6" w:themeFill="background2"/>
+        <w:spacing w:line="540" w:lineRule="atLeast"/>
+        <w:rPr>
+          <w:rFonts w:ascii="Menlo" w:eastAsia="Times New Roman" w:hAnsi="Menlo" w:cs="Menlo"/>
+          <w:color w:val="A31515"/>
+          <w:sz w:val="36"/>
+          <w:szCs w:val="36"/>
+          <w:rtl/>
+          <w:lang w:val="en-US" w:eastAsia="en-GB"/>
+        </w:rPr>
+      </w:pPr>
+      <w:r>
+        <w:rPr>
+          <w:rFonts w:ascii="Menlo" w:eastAsia="Times New Roman" w:hAnsi="Menlo" w:cs="Menlo"/>
+          <w:color w:val="000000"/>
+          <w:sz w:val="36"/>
+          <w:szCs w:val="36"/>
+          <w:lang w:val="en-US" w:eastAsia="en-GB"/>
+        </w:rPr>
+        <w:t xml:space="preserve">x = </w:t>
+      </w:r>
+      <w:r>
+        <w:rPr>
+          <w:rFonts w:ascii="Menlo" w:eastAsia="Times New Roman" w:hAnsi="Menlo" w:cs="Menlo"/>
+          <w:color w:val="A31515"/>
+          <w:sz w:val="36"/>
+          <w:szCs w:val="36"/>
+          <w:lang w:val="en-US" w:eastAsia="en-GB"/>
+        </w:rPr>
+        <w:t>"salam"</w:t>
+      </w:r>
+    </w:p>
+    <w:p>
+      <w:pPr>
+        <w:shd w:val="clear" w:color="auto" w:fill="E7E6E6" w:themeFill="background2"/>
+        <w:spacing w:line="540" w:lineRule="atLeast"/>
+        <w:rPr>
+          <w:rFonts w:ascii="Menlo" w:eastAsia="Times New Roman" w:hAnsi="Menlo" w:cs="Courier New"/>
+          <w:color w:val="000000"/>
+          <w:sz w:val="36"/>
+          <w:szCs w:val="36"/>
+          <w:lang w:val="en-US" w:eastAsia="en-GB"/>
+        </w:rPr>
+      </w:pPr>
+      <w:r>
+        <w:rPr>
+          <w:rFonts w:ascii="Menlo" w:eastAsia="Times New Roman" w:hAnsi="Menlo" w:cs="Menlo"/>
+          <w:color w:val="000000"/>
+          <w:sz w:val="36"/>
+          <w:szCs w:val="36"/>
+          <w:lang w:val="en-US" w:eastAsia="en-GB"/>
+        </w:rPr>
+        <w:t>y</w:t>
+      </w:r>
+      <w:r>
+        <w:rPr>
+          <w:rFonts w:ascii="Menlo" w:eastAsia="Times New Roman" w:hAnsi="Menlo" w:cs="Menlo"/>
+          <w:color w:val="000000"/>
+          <w:sz w:val="36"/>
+          <w:szCs w:val="36"/>
+          <w:lang w:val="en-US" w:eastAsia="en-GB"/>
+        </w:rPr>
+        <w:t xml:space="preserve"> = </w:t>
+      </w:r>
+      <w:r>
+        <w:rPr>
+          <w:rFonts w:ascii="Menlo" w:eastAsia="Times New Roman" w:hAnsi="Menlo" w:cs="Menlo"/>
+          <w:color w:val="A31515"/>
+          <w:sz w:val="36"/>
+          <w:szCs w:val="36"/>
+          <w:lang w:val="en-US" w:eastAsia="en-GB"/>
+        </w:rPr>
+        <w:t>"</w:t>
+      </w:r>
+      <w:r>
+        <w:rPr>
+          <w:rFonts w:ascii="Menlo" w:eastAsia="Times New Roman" w:hAnsi="Menlo" w:cs="Menlo"/>
+          <w:color w:val="A31515"/>
+          <w:sz w:val="36"/>
+          <w:szCs w:val="36"/>
+          <w:lang w:val="en-US" w:eastAsia="en-GB"/>
+        </w:rPr>
+        <w:t>ensan”</w:t>
+      </w:r>
+    </w:p>
+    <w:p>
+      <w:pPr>
+        <w:shd w:val="clear" w:color="auto" w:fill="E7E6E6" w:themeFill="background2"/>
+        <w:spacing w:line="540" w:lineRule="atLeast"/>
+        <w:rPr>
+          <w:rFonts w:ascii="Menlo" w:eastAsia="Times New Roman" w:hAnsi="Menlo" w:cs="Menlo"/>
+          <w:color w:val="000000"/>
+          <w:sz w:val="36"/>
+          <w:szCs w:val="36"/>
+          <w:lang w:val="en-US" w:eastAsia="en-GB"/>
+        </w:rPr>
+      </w:pPr>
+      <w:proofErr w:type="gramStart"/>
+      <w:r>
+        <w:rPr>
+          <w:rFonts w:ascii="Menlo" w:eastAsia="Times New Roman" w:hAnsi="Menlo" w:cs="Menlo"/>
+          <w:color w:val="795E26"/>
+          <w:sz w:val="36"/>
+          <w:szCs w:val="36"/>
+          <w:lang w:val="en-US" w:eastAsia="en-GB"/>
+        </w:rPr>
+        <w:lastRenderedPageBreak/>
+        <w:t>print</w:t>
+      </w:r>
+      <w:r>
+        <w:rPr>
+          <w:rFonts w:ascii="Menlo" w:eastAsia="Times New Roman" w:hAnsi="Menlo" w:cs="Menlo"/>
+          <w:color w:val="000000"/>
+          <w:sz w:val="36"/>
+          <w:szCs w:val="36"/>
+          <w:lang w:val="en-US" w:eastAsia="en-GB"/>
+        </w:rPr>
+        <w:t>(</w:t>
+      </w:r>
+      <w:proofErr w:type="gramEnd"/>
+      <w:r>
+        <w:rPr>
+          <w:rFonts w:ascii="Menlo" w:eastAsia="Times New Roman" w:hAnsi="Menlo" w:cs="Menlo"/>
+          <w:color w:val="000000"/>
+          <w:sz w:val="36"/>
+          <w:szCs w:val="36"/>
+          <w:lang w:val="en-US" w:eastAsia="en-GB"/>
+        </w:rPr>
+        <w:t>x + " " + y + "!"</w:t>
+      </w:r>
+      <w:r>
+        <w:rPr>
+          <w:rFonts w:ascii="Menlo" w:eastAsia="Times New Roman" w:hAnsi="Menlo" w:cs="Menlo"/>
+          <w:color w:val="000000"/>
+          <w:sz w:val="36"/>
+          <w:szCs w:val="36"/>
+          <w:lang w:val="en-US" w:eastAsia="en-GB"/>
+        </w:rPr>
+        <w:t>)</w:t>
+      </w:r>
+    </w:p>
+    <w:p>
+      <w:pPr>
+        <w:bidi/>
+        <w:rPr>
+          <w:rFonts w:ascii="Comic Sans MS" w:hAnsi="Comic Sans MS"/>
+          <w:b/>
+          <w:bCs/>
+          <w:sz w:val="36"/>
+          <w:szCs w:val="36"/>
+          <w:u w:val="single"/>
+          <w:lang w:val="en-US" w:bidi="fa-IR"/>
+        </w:rPr>
+      </w:pPr>
+    </w:p>
+    <w:p>
+      <w:pPr>
+        <w:bidi/>
+        <w:jc w:val="right"/>
+        <w:rPr>
+          <w:rFonts w:ascii="Comic Sans MS" w:hAnsi="Comic Sans MS"/>
+          <w:b/>
+          <w:bCs/>
+          <w:sz w:val="36"/>
+          <w:szCs w:val="36"/>
+          <w:u w:val="single"/>
+          <w:lang w:val="en-US" w:bidi="fa-IR"/>
+        </w:rPr>
+      </w:pPr>
+      <w:r>
+        <w:rPr>
+          <w:rFonts w:ascii="Comic Sans MS" w:hAnsi="Comic Sans MS"/>
+          <w:b/>
+          <w:bCs/>
+          <w:sz w:val="36"/>
+          <w:szCs w:val="36"/>
+          <w:u w:val="single"/>
+          <w:lang w:val="en-US" w:bidi="fa-IR"/>
+        </w:rPr>
+        <w:t>Output:</w:t>
+      </w:r>
+    </w:p>
+    <w:p>
+      <w:pPr>
+        <w:shd w:val="clear" w:color="auto" w:fill="E7E6E6" w:themeFill="background2"/>
+        <w:bidi/>
+        <w:jc w:val="right"/>
+        <w:rPr>
+          <w:rFonts w:ascii="Menlo" w:hAnsi="Menlo" w:cs="Menlo"/>
+          <w:sz w:val="36"/>
+          <w:szCs w:val="36"/>
+          <w:lang w:val="en-US" w:bidi="fa-IR"/>
+        </w:rPr>
+      </w:pPr>
+      <w:r>
+        <w:rPr>
+          <w:rFonts w:ascii="Menlo" w:hAnsi="Menlo" w:cs="Menlo"/>
+          <w:sz w:val="36"/>
+          <w:szCs w:val="36"/>
+          <w:lang w:val="en-US" w:bidi="fa-IR"/>
+        </w:rPr>
+        <w:t>Salam ensan!</w:t>
+      </w:r>
+    </w:p>
+    <w:p>
+      <w:pPr>
+        <w:bidi/>
+        <w:rPr>
+          <w:b/>
+          <w:bCs/>
+          <w:sz w:val="36"/>
+          <w:szCs w:val="36"/>
+          <w:u w:val="single"/>
+          <w:rtl/>
+          <w:lang w:val="en-US" w:bidi="fa-IR"/>
+        </w:rPr>
+      </w:pPr>
+    </w:p>
+    <w:p>
+      <w:pPr>
+        <w:bidi/>
+        <w:rPr>
+          <w:b/>
+          <w:bCs/>
+          <w:sz w:val="36"/>
+          <w:szCs w:val="36"/>
+          <w:u w:val="single"/>
+          <w:rtl/>
+          <w:lang w:val="en-US" w:bidi="fa-IR"/>
+        </w:rPr>
+      </w:pPr>
+      <w:r>
+        <w:rPr>
+          <w:rFonts w:cs="Arial" w:hint="cs"/>
+          <w:b/>
+          <w:bCs/>
+          <w:sz w:val="36"/>
+          <w:szCs w:val="36"/>
+          <w:u w:val="single"/>
+          <w:rtl/>
+          <w:lang w:val="en-US" w:bidi="fa-IR"/>
+        </w:rPr>
+        <w:t>مؤخره</w:t>
+      </w:r>
+      <w:r>
+        <w:rPr>
+          <w:rFonts w:hint="cs"/>
+          <w:b/>
+          <w:bCs/>
+          <w:sz w:val="36"/>
+          <w:szCs w:val="36"/>
+          <w:u w:val="single"/>
+          <w:rtl/>
+          <w:lang w:val="en-US" w:bidi="fa-IR"/>
+        </w:rPr>
+        <w:t>.</w:t>
+      </w:r>
+    </w:p>
+    <w:p>
+      <w:pPr>
+        <w:bidi/>
+        <w:rPr>
+          <w:rFonts w:ascii="Menlo" w:hAnsi="Menlo" w:cs="Courier New" w:hint="cs"/>
+          <w:sz w:val="36"/>
+          <w:szCs w:val="36"/>
+          <w:rtl/>
+          <w:lang w:val="en-US" w:bidi="fa-IR"/>
+        </w:rPr>
+      </w:pPr>
+      <w:r>
+        <w:rPr>
+          <w:rFonts w:hint="cs"/>
+          <w:sz w:val="36"/>
+          <w:szCs w:val="36"/>
+          <w:rtl/>
+          <w:lang w:bidi="fa-IR"/>
+        </w:rPr>
+        <w:t xml:space="preserve">نوع داده رشته در پایتون شگردهای (به انگلیسی </w:t>
+      </w:r>
+      <w:r>
+        <w:rPr>
+          <w:sz w:val="36"/>
+          <w:szCs w:val="36"/>
+          <w:lang w:bidi="fa-IR"/>
+        </w:rPr>
+        <w:t>method</w:t>
+      </w:r>
+      <w:r>
+        <w:rPr>
+          <w:rFonts w:hint="cs"/>
+          <w:sz w:val="36"/>
+          <w:szCs w:val="36"/>
+          <w:rtl/>
+          <w:lang w:bidi="fa-IR"/>
+        </w:rPr>
+        <w:t xml:space="preserve">، شگرد یا رویه‌ یا متود در برنامه‌نویسی شئ‌گرا تابعی است که مربوط به یک شئ است. یک شگرد </w:t>
+      </w:r>
+      <w:r>
+        <w:rPr>
+          <w:rFonts w:hint="cs"/>
+          <w:sz w:val="36"/>
+          <w:szCs w:val="36"/>
+          <w:rtl/>
+          <w:lang w:bidi="fa-IR"/>
+        </w:rPr>
+        <w:t>و</w:t>
+      </w:r>
+      <w:r>
+        <w:rPr>
+          <w:rFonts w:hint="cs"/>
+          <w:sz w:val="36"/>
+          <w:szCs w:val="36"/>
+          <w:rtl/>
+          <w:lang w:bidi="fa-IR"/>
+        </w:rPr>
+        <w:t xml:space="preserve"> یک تابع </w:t>
+      </w:r>
+      <w:r>
+        <w:rPr>
+          <w:rFonts w:hint="cs"/>
+          <w:sz w:val="36"/>
+          <w:szCs w:val="36"/>
+          <w:rtl/>
+          <w:lang w:bidi="fa-IR"/>
+        </w:rPr>
+        <w:t>یکی نیستند.</w:t>
+      </w:r>
+      <w:r>
+        <w:rPr>
+          <w:rFonts w:hint="cs"/>
+          <w:sz w:val="36"/>
+          <w:szCs w:val="36"/>
+          <w:rtl/>
+          <w:lang w:bidi="fa-IR"/>
+        </w:rPr>
+        <w:t>)</w:t>
+      </w:r>
+      <w:r>
+        <w:rPr>
+          <w:rFonts w:hint="cs"/>
+          <w:sz w:val="36"/>
+          <w:szCs w:val="36"/>
+          <w:rtl/>
+          <w:lang w:bidi="fa-IR"/>
+        </w:rPr>
+        <w:t xml:space="preserve"> متعدی دارند و با استفاده از دستور </w:t>
+      </w:r>
+      <w:r>
+        <w:rPr>
+          <w:rFonts w:ascii="Menlo" w:eastAsia="Times New Roman" w:hAnsi="Menlo" w:cs="Menlo"/>
+          <w:color w:val="795E26"/>
+          <w:sz w:val="36"/>
+          <w:szCs w:val="36"/>
+          <w:shd w:val="clear" w:color="auto" w:fill="E7E6E6" w:themeFill="background2"/>
+          <w:lang w:eastAsia="en-GB"/>
+        </w:rPr>
+        <w:t>print</w:t>
+      </w:r>
+      <w:r>
+        <w:rPr>
+          <w:rFonts w:ascii="Menlo" w:eastAsia="Times New Roman" w:hAnsi="Menlo" w:cs="Menlo"/>
+          <w:color w:val="000000"/>
+          <w:sz w:val="36"/>
+          <w:szCs w:val="36"/>
+          <w:shd w:val="clear" w:color="auto" w:fill="E7E6E6" w:themeFill="background2"/>
+          <w:lang w:eastAsia="en-GB"/>
+        </w:rPr>
+        <w:t>(</w:t>
+      </w:r>
+      <w:r>
+        <w:rPr>
+          <w:rFonts w:ascii="Menlo" w:eastAsia="Times New Roman" w:hAnsi="Menlo" w:cs="Menlo"/>
+          <w:color w:val="795E26"/>
+          <w:sz w:val="36"/>
+          <w:szCs w:val="36"/>
+          <w:shd w:val="clear" w:color="auto" w:fill="E7E6E6" w:themeFill="background2"/>
+          <w:lang w:eastAsia="en-GB"/>
+        </w:rPr>
+        <w:t>help</w:t>
+      </w:r>
+      <w:r>
+        <w:rPr>
+          <w:rFonts w:ascii="Menlo" w:eastAsia="Times New Roman" w:hAnsi="Menlo" w:cs="Menlo"/>
+          <w:color w:val="000000"/>
+          <w:sz w:val="36"/>
+          <w:szCs w:val="36"/>
+          <w:shd w:val="clear" w:color="auto" w:fill="E7E6E6" w:themeFill="background2"/>
+          <w:lang w:eastAsia="en-GB"/>
+        </w:rPr>
+        <w:t>(</w:t>
+      </w:r>
+      <w:r>
+        <w:rPr>
+          <w:rFonts w:ascii="Menlo" w:eastAsia="Times New Roman" w:hAnsi="Menlo" w:cs="Menlo"/>
+          <w:color w:val="267F99"/>
+          <w:sz w:val="36"/>
+          <w:szCs w:val="36"/>
+          <w:shd w:val="clear" w:color="auto" w:fill="E7E6E6" w:themeFill="background2"/>
+          <w:lang w:eastAsia="en-GB"/>
+        </w:rPr>
+        <w:t>str</w:t>
+      </w:r>
+      <w:r>
+        <w:rPr>
+          <w:rFonts w:ascii="Menlo" w:eastAsia="Times New Roman" w:hAnsi="Menlo" w:cs="Menlo"/>
+          <w:color w:val="000000"/>
+          <w:sz w:val="36"/>
+          <w:szCs w:val="36"/>
+          <w:shd w:val="clear" w:color="auto" w:fill="E7E6E6" w:themeFill="background2"/>
+          <w:lang w:eastAsia="en-GB"/>
+        </w:rPr>
+        <w:t>))</w:t>
+      </w:r>
+      <w:r>
+        <w:rPr>
+          <w:rFonts w:hint="cs"/>
+          <w:sz w:val="36"/>
+          <w:szCs w:val="36"/>
+          <w:rtl/>
+          <w:lang w:bidi="fa-IR"/>
+        </w:rPr>
+        <w:t xml:space="preserve"> می‌توانید همه‌ی آنها را </w:t>
+      </w:r>
+      <w:r>
+        <w:rPr>
+          <w:rFonts w:hint="cs"/>
+          <w:sz w:val="36"/>
+          <w:szCs w:val="36"/>
+          <w:rtl/>
+          <w:lang w:bidi="fa-IR"/>
+        </w:rPr>
+        <w:t xml:space="preserve">به همراه کاربردهایشان </w:t>
+      </w:r>
+      <w:r>
+        <w:rPr>
+          <w:rFonts w:hint="cs"/>
+          <w:sz w:val="36"/>
+          <w:szCs w:val="36"/>
+          <w:rtl/>
+          <w:lang w:bidi="fa-IR"/>
+        </w:rPr>
+        <w:t>مشاهد</w:t>
+      </w:r>
+      <w:r>
+        <w:rPr>
+          <w:rFonts w:hint="cs"/>
+          <w:sz w:val="36"/>
+          <w:szCs w:val="36"/>
+          <w:rtl/>
+          <w:lang w:bidi="fa-IR"/>
+        </w:rPr>
+        <w:t>ه</w:t>
+      </w:r>
+      <w:r>
+        <w:rPr>
+          <w:rFonts w:hint="cs"/>
+          <w:sz w:val="36"/>
+          <w:szCs w:val="36"/>
+          <w:rtl/>
+          <w:lang w:bidi="fa-IR"/>
+        </w:rPr>
+        <w:t xml:space="preserve"> کنید.</w:t>
       </w:r>
       <w:bookmarkStart w:id="0" w:name="_GoBack"/>
       <w:bookmarkEnd w:id="0"/>
-      <w:r>
-        <w:rPr>
-          <w:rFonts w:cs="Arial"/>
-          <w:sz w:val="36"/>
-          <w:szCs w:val="36"/>
-          <w:lang w:val="en-US" w:bidi="fa-IR"/>
-        </w:rPr>
-        <w:t>String"""</w:t>
-      </w:r>
-    </w:p>
-    <w:p>
-      <w:pPr>
-        <w:bidi/>
-        <w:rPr>
-          <w:sz w:val="36"/>
-          <w:szCs w:val="36"/>
-          <w:lang w:val="en-US" w:bidi="fa-IR"/>
-        </w:rPr>
-      </w:pPr>
-    </w:p>
-    <w:p>
-      <w:pPr>
-        <w:bidi/>
-        <w:rPr>
-          <w:sz w:val="36"/>
-          <w:szCs w:val="36"/>
-          <w:rtl/>
-          <w:lang w:bidi="fa-IR"/>
-        </w:rPr>
-      </w:pPr>
-      <w:r>
-        <w:rPr>
-          <w:rFonts w:hint="cs"/>
-          <w:b/>
-          <w:bCs/>
-          <w:sz w:val="36"/>
-          <w:szCs w:val="36"/>
-          <w:u w:val="single"/>
-          <w:rtl/>
-          <w:lang w:val="en-US" w:bidi="fa-IR"/>
-        </w:rPr>
-        <w:lastRenderedPageBreak/>
-        <w:t>مثال</w:t>
-      </w:r>
-      <w:r>
-        <w:rPr>
-          <w:rFonts w:hint="cs"/>
-          <w:b/>
-          <w:bCs/>
-          <w:sz w:val="36"/>
-          <w:szCs w:val="36"/>
-          <w:u w:val="single"/>
-          <w:rtl/>
-          <w:lang w:val="en-US" w:bidi="fa-IR"/>
-        </w:rPr>
-        <w:t xml:space="preserve"> ۲.۱</w:t>
-      </w:r>
-      <w:r>
-        <w:rPr>
-          <w:rFonts w:hint="cs"/>
-          <w:sz w:val="36"/>
-          <w:szCs w:val="36"/>
-          <w:rtl/>
-          <w:lang w:bidi="fa-IR"/>
-        </w:rPr>
-        <w:t xml:space="preserve"> </w:t>
-      </w:r>
-      <w:r>
-        <w:rPr>
-          <w:rFonts w:hint="cs"/>
-          <w:sz w:val="36"/>
-          <w:szCs w:val="36"/>
-          <w:rtl/>
-          <w:lang w:bidi="fa-IR"/>
-        </w:rPr>
-        <w:t>یک راه دیگر برای به دست آوردن خروچی مشابه قبل با استفاده از یک متغیر می‌تواند به این شکل باشد:</w:t>
-      </w:r>
-    </w:p>
-    <w:p>
-      <w:pPr>
-        <w:bidi/>
-        <w:jc w:val="right"/>
-        <w:rPr>
-          <w:sz w:val="36"/>
-          <w:szCs w:val="36"/>
-          <w:lang w:val="en-US" w:bidi="fa-IR"/>
-        </w:rPr>
-      </w:pPr>
-    </w:p>
-    <w:p>
-      <w:pPr>
-        <w:bidi/>
-        <w:jc w:val="right"/>
-        <w:rPr>
-          <w:rFonts w:ascii="Comic Sans MS" w:hAnsi="Comic Sans MS"/>
-          <w:b/>
-          <w:bCs/>
-          <w:sz w:val="36"/>
-          <w:szCs w:val="36"/>
-          <w:u w:val="single"/>
-          <w:rtl/>
-          <w:lang w:bidi="fa-IR"/>
-        </w:rPr>
-      </w:pPr>
-      <w:r>
-        <w:rPr>
-          <w:rFonts w:ascii="Comic Sans MS" w:hAnsi="Comic Sans MS"/>
-          <w:b/>
-          <w:bCs/>
-          <w:sz w:val="36"/>
-          <w:szCs w:val="36"/>
-          <w:u w:val="single"/>
-          <w:lang w:bidi="fa-IR"/>
-        </w:rPr>
-        <w:t>File.py:</w:t>
-      </w:r>
-    </w:p>
-    <w:p>
-      <w:pPr>
-        <w:shd w:val="clear" w:color="auto" w:fill="E7E6E6" w:themeFill="background2"/>
-        <w:spacing w:line="540" w:lineRule="atLeast"/>
-        <w:rPr>
-          <w:rFonts w:ascii="Menlo" w:eastAsia="Times New Roman" w:hAnsi="Menlo" w:cs="Menlo"/>
-          <w:color w:val="000000"/>
-          <w:sz w:val="36"/>
-          <w:szCs w:val="36"/>
-          <w:lang w:eastAsia="en-GB"/>
-        </w:rPr>
-      </w:pPr>
-      <w:r>
-        <w:rPr>
-          <w:rFonts w:ascii="Menlo" w:eastAsia="Times New Roman" w:hAnsi="Menlo" w:cs="Menlo"/>
-          <w:color w:val="000000"/>
-          <w:sz w:val="36"/>
-          <w:szCs w:val="36"/>
-          <w:lang w:eastAsia="en-GB"/>
-        </w:rPr>
-        <w:t xml:space="preserve">x = </w:t>
-      </w:r>
-      <w:r>
-        <w:rPr>
-          <w:rFonts w:ascii="Menlo" w:eastAsia="Times New Roman" w:hAnsi="Menlo" w:cs="Menlo"/>
-          <w:color w:val="A31515"/>
-          <w:sz w:val="36"/>
-          <w:szCs w:val="36"/>
-          <w:lang w:eastAsia="en-GB"/>
-        </w:rPr>
-        <w:t>"salam"</w:t>
-      </w:r>
-    </w:p>
-    <w:p>
-      <w:pPr>
-        <w:shd w:val="clear" w:color="auto" w:fill="E7E6E6" w:themeFill="background2"/>
-        <w:spacing w:line="540" w:lineRule="atLeast"/>
-        <w:rPr>
-          <w:rFonts w:ascii="Menlo" w:eastAsia="Times New Roman" w:hAnsi="Menlo" w:cs="Menlo"/>
-          <w:color w:val="000000"/>
-          <w:sz w:val="36"/>
-          <w:szCs w:val="36"/>
-          <w:lang w:eastAsia="en-GB"/>
-        </w:rPr>
-      </w:pPr>
-      <w:r>
-        <w:rPr>
-          <w:rFonts w:ascii="Menlo" w:eastAsia="Times New Roman" w:hAnsi="Menlo" w:cs="Menlo"/>
-          <w:color w:val="795E26"/>
-          <w:sz w:val="36"/>
-          <w:szCs w:val="36"/>
-          <w:lang w:eastAsia="en-GB"/>
-        </w:rPr>
-        <w:t>print</w:t>
-      </w:r>
-      <w:r>
-        <w:rPr>
-          <w:rFonts w:ascii="Menlo" w:eastAsia="Times New Roman" w:hAnsi="Menlo" w:cs="Menlo"/>
-          <w:color w:val="000000"/>
-          <w:sz w:val="36"/>
-          <w:szCs w:val="36"/>
-          <w:lang w:eastAsia="en-GB"/>
-        </w:rPr>
-        <w:t>(x)</w:t>
-      </w:r>
-    </w:p>
-    <w:p>
-      <w:pPr>
-        <w:bidi/>
-        <w:rPr>
-          <w:rFonts w:ascii="Comic Sans MS" w:hAnsi="Comic Sans MS"/>
-          <w:b/>
-          <w:bCs/>
-          <w:sz w:val="36"/>
-          <w:szCs w:val="36"/>
-          <w:u w:val="single"/>
-          <w:lang w:val="en-US" w:bidi="fa-IR"/>
-        </w:rPr>
-      </w:pPr>
-    </w:p>
-    <w:p>
-      <w:pPr>
-        <w:bidi/>
-        <w:jc w:val="right"/>
-        <w:rPr>
-          <w:rFonts w:ascii="Comic Sans MS" w:hAnsi="Comic Sans MS"/>
-          <w:b/>
-          <w:bCs/>
-          <w:sz w:val="36"/>
-          <w:szCs w:val="36"/>
-          <w:u w:val="single"/>
-          <w:lang w:val="en-US" w:bidi="fa-IR"/>
-        </w:rPr>
-      </w:pPr>
-      <w:r>
-        <w:rPr>
-          <w:rFonts w:ascii="Comic Sans MS" w:hAnsi="Comic Sans MS"/>
-          <w:b/>
-          <w:bCs/>
-          <w:sz w:val="36"/>
-          <w:szCs w:val="36"/>
-          <w:u w:val="single"/>
-          <w:lang w:val="en-US" w:bidi="fa-IR"/>
-        </w:rPr>
-        <w:t>Output:</w:t>
-      </w:r>
-    </w:p>
-    <w:p>
-      <w:pPr>
-        <w:shd w:val="clear" w:color="auto" w:fill="E7E6E6" w:themeFill="background2"/>
-        <w:bidi/>
-        <w:jc w:val="right"/>
-        <w:rPr>
-          <w:rFonts w:ascii="Menlo" w:hAnsi="Menlo" w:cs="Menlo"/>
-          <w:sz w:val="36"/>
-          <w:szCs w:val="36"/>
-          <w:lang w:val="en-US" w:bidi="fa-IR"/>
-        </w:rPr>
-      </w:pPr>
-      <w:r>
-        <w:rPr>
-          <w:rFonts w:ascii="Menlo" w:hAnsi="Menlo" w:cs="Menlo"/>
-          <w:sz w:val="36"/>
-          <w:szCs w:val="36"/>
-          <w:lang w:val="en-US" w:bidi="fa-IR"/>
-        </w:rPr>
-        <w:t>Salam</w:t>
-      </w:r>
-    </w:p>
-    <w:p>
-      <w:pPr>
-        <w:bidi/>
-        <w:rPr>
-          <w:sz w:val="36"/>
-          <w:szCs w:val="36"/>
-          <w:rtl/>
-          <w:lang w:bidi="fa-IR"/>
-        </w:rPr>
-      </w:pPr>
-      <w:r>
-        <w:rPr>
-          <w:rFonts w:hint="cs"/>
-          <w:sz w:val="36"/>
-          <w:szCs w:val="36"/>
-          <w:rtl/>
-          <w:lang w:bidi="fa-IR"/>
-        </w:rPr>
-        <w:t xml:space="preserve">اینجا </w:t>
-      </w:r>
-      <w:r>
-        <w:rPr>
-          <w:rFonts w:hint="cs"/>
-          <w:sz w:val="36"/>
-          <w:szCs w:val="36"/>
-          <w:rtl/>
-          <w:lang w:bidi="fa-IR"/>
-        </w:rPr>
-        <w:t>یک متغیر تعریف کردیم. اما متغیر در پایتون چیست؟! متغیر</w:t>
-      </w:r>
-      <w:r>
-        <w:rPr>
-          <w:rFonts w:hint="cs"/>
-          <w:sz w:val="36"/>
-          <w:szCs w:val="36"/>
-          <w:rtl/>
-          <w:lang w:bidi="fa-IR"/>
-        </w:rPr>
-        <w:t xml:space="preserve">ها </w:t>
-      </w:r>
-      <w:r>
-        <w:rPr>
-          <w:rFonts w:hint="cs"/>
-          <w:sz w:val="36"/>
-          <w:szCs w:val="36"/>
-          <w:rtl/>
-          <w:lang w:bidi="fa-IR"/>
-        </w:rPr>
-        <w:t>در پایتون خیلی شبیه متغیرهای ریاضی هستند اما با این تفاوت که قابل تغییر هستند. یک تشابه می‌تواند این باشد که متغیرهای پایتون مثل یک جعبه دارای اسم هستند که درونشان وسایل مختلف جای می‌گیرند.</w:t>
-      </w:r>
-    </w:p>
-    <w:p>
-      <w:pPr>
-        <w:bidi/>
-        <w:rPr>
-          <w:sz w:val="36"/>
-          <w:szCs w:val="36"/>
-          <w:rtl/>
-          <w:lang w:bidi="fa-IR"/>
-        </w:rPr>
-      </w:pPr>
-    </w:p>
-    <w:p>
-      <w:pPr>
-        <w:bidi/>
-        <w:rPr>
-          <w:sz w:val="36"/>
-          <w:szCs w:val="36"/>
-          <w:rtl/>
-          <w:lang w:bidi="fa-IR"/>
-        </w:rPr>
-      </w:pPr>
-      <w:r>
-        <w:rPr>
-          <w:rFonts w:hint="cs"/>
-          <w:b/>
-          <w:bCs/>
-          <w:sz w:val="36"/>
-          <w:szCs w:val="36"/>
-          <w:u w:val="single"/>
-          <w:rtl/>
-          <w:lang w:val="en-US" w:bidi="fa-IR"/>
-        </w:rPr>
-        <w:t>نکته ۲.۱</w:t>
-      </w:r>
-      <w:r>
-        <w:rPr>
-          <w:rFonts w:hint="cs"/>
-          <w:sz w:val="36"/>
-          <w:szCs w:val="36"/>
-          <w:rtl/>
-          <w:lang w:bidi="fa-IR"/>
-        </w:rPr>
-        <w:t xml:space="preserve"> در نام‌گذاری متغیرها یک سری محدودیت وجود دارد در نتیجه کاملاً آزادانه نیست. این محدودیت به این شکل می‌باشند:</w:t>
-      </w:r>
-    </w:p>
-    <w:p>
-      <w:pPr>
-        <w:bidi/>
-        <w:rPr>
-          <w:sz w:val="36"/>
-          <w:szCs w:val="36"/>
-          <w:rtl/>
-          <w:lang w:bidi="fa-IR"/>
-        </w:rPr>
-      </w:pPr>
-      <w:r>
-        <w:rPr>
-          <w:rFonts w:hint="cs"/>
-          <w:sz w:val="36"/>
-          <w:szCs w:val="36"/>
-          <w:rtl/>
-          <w:lang w:bidi="fa-IR"/>
-        </w:rPr>
-        <w:t>۱- طول متغیرها هر مقداری می‌تواند باشد</w:t>
-      </w:r>
-      <w:r>
-        <w:rPr>
-          <w:rFonts w:hint="cs"/>
-          <w:sz w:val="36"/>
-          <w:szCs w:val="36"/>
-          <w:rtl/>
-          <w:lang w:bidi="fa-IR"/>
-        </w:rPr>
-        <w:t xml:space="preserve"> (حداقل طول یک است)</w:t>
-      </w:r>
-      <w:r>
-        <w:rPr>
-          <w:rFonts w:hint="cs"/>
-          <w:sz w:val="36"/>
-          <w:szCs w:val="36"/>
-          <w:rtl/>
-          <w:lang w:bidi="fa-IR"/>
-        </w:rPr>
-        <w:t>.</w:t>
-      </w:r>
-    </w:p>
-    <w:p>
-      <w:pPr>
-        <w:bidi/>
-        <w:rPr>
-          <w:sz w:val="36"/>
-          <w:szCs w:val="36"/>
-          <w:rtl/>
-          <w:lang w:val="en-US" w:bidi="fa-IR"/>
-        </w:rPr>
-      </w:pPr>
-      <w:r>
-        <w:rPr>
-          <w:rFonts w:hint="cs"/>
-          <w:sz w:val="36"/>
-          <w:szCs w:val="36"/>
-          <w:rtl/>
-          <w:lang w:bidi="fa-IR"/>
-        </w:rPr>
-        <w:t xml:space="preserve">۲- فقط حروف </w:t>
-      </w:r>
-      <w:r>
-        <w:rPr>
-          <w:sz w:val="36"/>
-          <w:szCs w:val="36"/>
-          <w:lang w:val="en-US" w:bidi="fa-IR"/>
-        </w:rPr>
-        <w:t>a, b, c, …, z</w:t>
-      </w:r>
-      <w:r>
-        <w:rPr>
-          <w:rFonts w:hint="cs"/>
-          <w:sz w:val="36"/>
-          <w:szCs w:val="36"/>
-          <w:rtl/>
-          <w:lang w:val="en-US" w:bidi="fa-IR"/>
-        </w:rPr>
-        <w:t xml:space="preserve"> و به شکل بزرگ </w:t>
-      </w:r>
-      <w:r>
-        <w:rPr>
-          <w:sz w:val="36"/>
-          <w:szCs w:val="36"/>
-          <w:lang w:val="en-US" w:bidi="fa-IR"/>
-        </w:rPr>
-        <w:t>A, B, C, …, Z</w:t>
-      </w:r>
-      <w:r>
-        <w:rPr>
-          <w:rFonts w:hint="cs"/>
-          <w:sz w:val="36"/>
-          <w:szCs w:val="36"/>
-          <w:rtl/>
-          <w:lang w:val="en-US" w:bidi="fa-IR"/>
-        </w:rPr>
-        <w:t xml:space="preserve"> و حرف </w:t>
-      </w:r>
-      <w:r>
-        <w:rPr>
-          <w:sz w:val="36"/>
-          <w:szCs w:val="36"/>
-          <w:lang w:val="en-US" w:bidi="fa-IR"/>
-        </w:rPr>
-        <w:t>_</w:t>
-      </w:r>
-      <w:r>
-        <w:rPr>
-          <w:rFonts w:hint="cs"/>
-          <w:sz w:val="36"/>
-          <w:szCs w:val="36"/>
-          <w:rtl/>
-          <w:lang w:val="en-US" w:bidi="fa-IR"/>
-        </w:rPr>
-        <w:t xml:space="preserve"> و ارقام قابل استفاده می‌باشند.</w:t>
-      </w:r>
-    </w:p>
-    <w:p>
-      <w:pPr>
-        <w:bidi/>
-        <w:rPr>
-          <w:sz w:val="36"/>
-          <w:szCs w:val="36"/>
-          <w:rtl/>
-          <w:lang w:val="en-US" w:bidi="fa-IR"/>
-        </w:rPr>
-      </w:pPr>
-      <w:r>
-        <w:rPr>
-          <w:rFonts w:hint="cs"/>
-          <w:sz w:val="36"/>
-          <w:szCs w:val="36"/>
-          <w:rtl/>
-          <w:lang w:val="en-US" w:bidi="fa-IR"/>
-        </w:rPr>
-        <w:t>۳- اولین حرف نمی‌تواند یک رقم باشد.</w:t>
-      </w:r>
-    </w:p>
-    <w:p>
-      <w:pPr>
-        <w:bidi/>
-        <w:rPr>
-          <w:rFonts w:hint="cs"/>
-          <w:sz w:val="36"/>
-          <w:szCs w:val="36"/>
-          <w:rtl/>
-          <w:lang w:val="en-US" w:bidi="fa-IR"/>
-        </w:rPr>
-      </w:pPr>
-    </w:p>
-    <w:p>
-      <w:pPr>
-        <w:bidi/>
-        <w:rPr>
-          <w:sz w:val="36"/>
-          <w:szCs w:val="36"/>
-          <w:rtl/>
-          <w:lang w:val="en-US" w:bidi="fa-IR"/>
-        </w:rPr>
-      </w:pPr>
-      <w:r>
-        <w:rPr>
-          <w:rFonts w:hint="cs"/>
-          <w:sz w:val="36"/>
-          <w:szCs w:val="36"/>
-          <w:rtl/>
-          <w:lang w:bidi="fa-IR"/>
-        </w:rPr>
-        <w:t>همچنین یک سری قرارداد و عرف در نحوه نام‌گذاری متغیرها وجود دارد.</w:t>
-      </w:r>
-      <w:r>
-        <w:rPr>
-          <w:rFonts w:hint="cs"/>
-          <w:sz w:val="36"/>
-          <w:szCs w:val="36"/>
-          <w:rtl/>
-          <w:lang w:bidi="fa-IR"/>
-        </w:rPr>
-        <w:t xml:space="preserve"> شناخته</w:t>
-      </w:r>
-      <w:r>
-        <w:rPr>
-          <w:rFonts w:hint="cs"/>
-          <w:sz w:val="36"/>
-          <w:szCs w:val="36"/>
-          <w:rtl/>
-          <w:lang w:bidi="fa-IR"/>
-        </w:rPr>
-        <w:t>‌شده</w:t>
-      </w:r>
-      <w:r>
-        <w:rPr>
-          <w:rFonts w:hint="cs"/>
-          <w:sz w:val="36"/>
-          <w:szCs w:val="36"/>
-          <w:rtl/>
-          <w:lang w:bidi="fa-IR"/>
-        </w:rPr>
-        <w:t xml:space="preserve">‌ترین آنها شامل نگارش شتری، پاسکال کیس و نگارش ماری </w:t>
-      </w:r>
-      <w:r>
-        <w:rPr>
-          <w:rFonts w:hint="cs"/>
-          <w:sz w:val="36"/>
-          <w:szCs w:val="36"/>
-          <w:rtl/>
-          <w:lang w:bidi="fa-IR"/>
-        </w:rPr>
-        <w:t>می‌باشد</w:t>
-      </w:r>
-      <w:r>
-        <w:rPr>
-          <w:rFonts w:hint="cs"/>
-          <w:sz w:val="36"/>
-          <w:szCs w:val="36"/>
-          <w:rtl/>
-          <w:lang w:bidi="fa-IR"/>
-        </w:rPr>
-        <w:t xml:space="preserve">. (در یک زبان خاص ممکن است یک نوع روش ممکن است رایج تر باشد.) </w:t>
-      </w:r>
-      <w:r>
-        <w:rPr>
-          <w:rFonts w:hint="cs"/>
-          <w:sz w:val="36"/>
-          <w:szCs w:val="36"/>
-          <w:rtl/>
-          <w:lang w:bidi="fa-IR"/>
-        </w:rPr>
-        <w:t>در این خصوص</w:t>
-      </w:r>
-      <w:r>
-        <w:rPr>
-          <w:rFonts w:hint="cs"/>
-          <w:sz w:val="36"/>
-          <w:szCs w:val="36"/>
-          <w:rtl/>
-          <w:lang w:bidi="fa-IR"/>
-        </w:rPr>
-        <w:t xml:space="preserve"> طبق </w:t>
-      </w:r>
-      <w:r>
-        <w:rPr>
-          <w:rFonts w:hint="cs"/>
-          <w:sz w:val="36"/>
-          <w:szCs w:val="36"/>
-          <w:rtl/>
-          <w:lang w:val="en-US" w:bidi="fa-IR"/>
-        </w:rPr>
-        <w:t xml:space="preserve">قوانین </w:t>
-      </w:r>
-      <w:r>
-        <w:rPr>
-          <w:sz w:val="36"/>
-          <w:szCs w:val="36"/>
-          <w:lang w:val="en-US" w:bidi="fa-IR"/>
-        </w:rPr>
-        <w:t>pep 8</w:t>
-      </w:r>
-      <w:r>
-        <w:rPr>
-          <w:rFonts w:hint="cs"/>
-          <w:sz w:val="36"/>
-          <w:szCs w:val="36"/>
-          <w:rtl/>
-          <w:lang w:val="en-US" w:bidi="fa-IR"/>
-        </w:rPr>
-        <w:t xml:space="preserve"> بایستی با روش نگارش ماری متغیرها را</w:t>
-      </w:r>
-      <w:r>
-        <w:rPr>
-          <w:rFonts w:hint="cs"/>
-          <w:sz w:val="36"/>
-          <w:szCs w:val="36"/>
-          <w:rtl/>
-          <w:lang w:val="en-US" w:bidi="fa-IR"/>
-        </w:rPr>
-        <w:t xml:space="preserve"> در پایتون</w:t>
-      </w:r>
-      <w:r>
-        <w:rPr>
-          <w:rFonts w:hint="cs"/>
-          <w:sz w:val="36"/>
-          <w:szCs w:val="36"/>
-          <w:rtl/>
-          <w:lang w:val="en-US" w:bidi="fa-IR"/>
-        </w:rPr>
-        <w:t xml:space="preserve"> نام‌گذاری کرد.</w:t>
-      </w:r>
-    </w:p>
-    <w:p>
-      <w:pPr>
-        <w:bidi/>
-        <w:rPr>
-          <w:sz w:val="36"/>
-          <w:szCs w:val="36"/>
-          <w:rtl/>
-          <w:lang w:val="en-US" w:bidi="fa-IR"/>
-        </w:rPr>
-      </w:pPr>
-    </w:p>
-    <w:p>
-      <w:pPr>
-        <w:bidi/>
-        <w:rPr>
-          <w:sz w:val="36"/>
-          <w:szCs w:val="36"/>
-          <w:rtl/>
-          <w:lang w:val="en-US" w:bidi="fa-IR"/>
-        </w:rPr>
-      </w:pPr>
-      <w:r>
-        <w:rPr>
-          <w:rFonts w:hint="cs"/>
-          <w:b/>
-          <w:bCs/>
-          <w:sz w:val="36"/>
-          <w:szCs w:val="36"/>
-          <w:u w:val="single"/>
-          <w:rtl/>
-          <w:lang w:val="en-US" w:bidi="fa-IR"/>
-        </w:rPr>
-        <w:t>تعریف ۲.۱</w:t>
-      </w:r>
-      <w:r>
-        <w:rPr>
-          <w:rFonts w:hint="cs"/>
-          <w:sz w:val="36"/>
-          <w:szCs w:val="36"/>
-          <w:rtl/>
-          <w:lang w:bidi="fa-IR"/>
-        </w:rPr>
-        <w:t xml:space="preserve"> نگارش ماری: در این روش نام‌گذاری متغیرها، هنگامی که اسمی شامل ترکیبی از کلمات است، آنها را با استفاده از آندرلاین «</w:t>
-      </w:r>
-      <w:r>
-        <w:rPr>
-          <w:sz w:val="36"/>
-          <w:szCs w:val="36"/>
-          <w:lang w:val="en-US" w:bidi="fa-IR"/>
-        </w:rPr>
-        <w:t>_</w:t>
-      </w:r>
-      <w:r>
-        <w:rPr>
-          <w:rFonts w:hint="cs"/>
-          <w:sz w:val="36"/>
-          <w:szCs w:val="36"/>
-          <w:rtl/>
-          <w:lang w:val="en-US" w:bidi="fa-IR"/>
-        </w:rPr>
-        <w:t>» از کلمات دیگر جدا می‌کنیم</w:t>
-      </w:r>
-      <w:r>
-        <w:rPr>
-          <w:rFonts w:hint="cs"/>
-          <w:sz w:val="36"/>
-          <w:szCs w:val="36"/>
-          <w:rtl/>
-          <w:lang w:bidi="fa-IR"/>
-        </w:rPr>
-        <w:t>.</w:t>
-      </w:r>
-      <w:r>
-        <w:rPr>
-          <w:rFonts w:hint="cs"/>
-          <w:sz w:val="36"/>
-          <w:szCs w:val="36"/>
-          <w:rtl/>
-          <w:lang w:bidi="fa-IR"/>
-        </w:rPr>
-        <w:t xml:space="preserve"> به عنوان مثال</w:t>
-      </w:r>
-      <w:r>
-        <w:rPr>
-          <w:rFonts w:hint="cs"/>
-          <w:sz w:val="36"/>
-          <w:szCs w:val="36"/>
-          <w:rtl/>
-          <w:lang w:val="en-US" w:bidi="fa-IR"/>
-        </w:rPr>
-        <w:t xml:space="preserve">: </w:t>
-      </w:r>
-      <w:r>
-        <w:rPr>
-          <w:sz w:val="36"/>
-          <w:szCs w:val="36"/>
-          <w:lang w:val="en-US" w:bidi="fa-IR"/>
-        </w:rPr>
-        <w:t>graph_nodes</w:t>
-      </w:r>
-      <w:r>
-        <w:rPr>
-          <w:rFonts w:hint="cs"/>
-          <w:sz w:val="36"/>
-          <w:szCs w:val="36"/>
-          <w:rtl/>
-          <w:lang w:val="en-US" w:bidi="fa-IR"/>
-        </w:rPr>
-        <w:t xml:space="preserve"> یا </w:t>
-      </w:r>
-      <w:r>
-        <w:rPr>
-          <w:sz w:val="36"/>
-          <w:szCs w:val="36"/>
-          <w:lang w:val="en-US" w:bidi="fa-IR"/>
-        </w:rPr>
-        <w:t>first_name</w:t>
-      </w:r>
-      <w:r>
-        <w:rPr>
-          <w:rFonts w:hint="cs"/>
-          <w:sz w:val="36"/>
-          <w:szCs w:val="36"/>
-          <w:rtl/>
-          <w:lang w:val="en-US" w:bidi="fa-IR"/>
-        </w:rPr>
-        <w:t>.</w:t>
-      </w:r>
-    </w:p>
-    <w:p>
-      <w:pPr>
-        <w:bidi/>
-        <w:rPr>
-          <w:rFonts w:hint="cs"/>
-          <w:b/>
-          <w:bCs/>
-          <w:sz w:val="36"/>
-          <w:szCs w:val="36"/>
-          <w:u w:val="single"/>
-          <w:rtl/>
+    </w:p>
+    <w:p>
+      <w:pPr>
+        <w:bidi/>
+        <w:rPr>
+          <w:rFonts w:hint="cs"/>
+          <w:sz w:val="36"/>
+          <w:szCs w:val="36"/>
           <w:lang w:val="en-US" w:bidi="fa-IR"/>
         </w:rPr>
       </w:pPr>

</xml_diff>

<commit_message>
added pic in textual strings.pdf
</commit_message>
<xml_diff>
--- a/python_tuts/tuts/textual_strings.docx
+++ b/python_tuts/tuts/textual_strings.docx
@@ -385,7 +385,7 @@
           <w:color w:val="FF0000"/>
           <w:sz w:val="36"/>
           <w:szCs w:val="36"/>
-          <w:lang w:val="en-US" w:eastAsia="en-GB"/>
+          <w:lang w:eastAsia="en-GB"/>
         </w:rPr>
       </w:pPr>
       <w:proofErr w:type="gramStart"/>
@@ -395,7 +395,7 @@
           <w:color w:val="795E26"/>
           <w:sz w:val="36"/>
           <w:szCs w:val="36"/>
-          <w:lang w:val="en-US" w:eastAsia="en-GB"/>
+          <w:lang w:eastAsia="en-GB"/>
         </w:rPr>
         <w:t>print</w:t>
       </w:r>
@@ -405,7 +405,7 @@
           <w:color w:val="000000"/>
           <w:sz w:val="36"/>
           <w:szCs w:val="36"/>
-          <w:lang w:val="en-US" w:eastAsia="en-GB"/>
+          <w:lang w:eastAsia="en-GB"/>
         </w:rPr>
         <w:t>(</w:t>
       </w:r>
@@ -416,49 +416,9 @@
           <w:color w:val="A31515"/>
           <w:sz w:val="36"/>
           <w:szCs w:val="36"/>
-          <w:lang w:val="en-US" w:eastAsia="en-GB"/>
-        </w:rPr>
-        <w:t>"</w:t>
-      </w:r>
-      <w:r>
-        <w:rPr>
-          <w:rFonts w:ascii="Menlo" w:eastAsia="Times New Roman" w:hAnsi="Menlo" w:cs="Menlo"/>
-          <w:color w:val="A31515"/>
-          <w:sz w:val="36"/>
-          <w:szCs w:val="36"/>
-          <w:lang w:val="en-US" w:eastAsia="en-GB"/>
-        </w:rPr>
-        <w:t>S</w:t>
-      </w:r>
-      <w:r>
-        <w:rPr>
-          <w:rFonts w:ascii="Menlo" w:eastAsia="Times New Roman" w:hAnsi="Menlo" w:cs="Menlo"/>
-          <w:color w:val="A31515"/>
-          <w:sz w:val="36"/>
-          <w:szCs w:val="36"/>
-          <w:lang w:val="en-US" w:eastAsia="en-GB"/>
-        </w:rPr>
-        <w:t>alam</w:t>
-      </w:r>
-      <w:r>
-        <w:rPr>
-          <w:rFonts w:ascii="Menlo" w:eastAsia="Times New Roman" w:hAnsi="Menlo" w:cs="Menlo"/>
-          <w:color w:val="A31515"/>
-          <w:sz w:val="36"/>
-          <w:szCs w:val="36"/>
-          <w:lang w:val="en-US" w:eastAsia="en-GB"/>
-        </w:rPr>
-        <w:t xml:space="preserve"> ensan!</w:t>
-      </w:r>
-      <w:r>
-        <w:rPr>
-          <w:rFonts w:ascii="Menlo" w:eastAsia="Times New Roman" w:hAnsi="Menlo" w:cs="Menlo"/>
-          <w:color w:val="A31515"/>
-          <w:sz w:val="36"/>
-          <w:szCs w:val="36"/>
-          <w:lang w:val="en-US" w:eastAsia="en-GB"/>
-        </w:rPr>
-        <w:t>"</w:t>
+          <w:lang w:eastAsia="en-GB"/>
+        </w:rPr>
+        <w:t>"Salam ensan!"</w:t>
       </w:r>
       <w:r>
         <w:rPr>
@@ -466,7 +426,7 @@
           <w:color w:val="000000"/>
           <w:sz w:val="36"/>
           <w:szCs w:val="36"/>
-          <w:lang w:val="en-US" w:eastAsia="en-GB"/>
+          <w:lang w:eastAsia="en-GB"/>
         </w:rPr>
         <w:t>)</w:t>
       </w:r>
@@ -482,7 +442,7 @@
           <w:sz w:val="36"/>
           <w:szCs w:val="36"/>
           <w:u w:val="single"/>
-          <w:lang w:val="en-US" w:bidi="fa-IR"/>
+          <w:lang w:bidi="fa-IR"/>
         </w:rPr>
       </w:pPr>
     </w:p>
@@ -497,7 +457,7 @@
           <w:sz w:val="36"/>
           <w:szCs w:val="36"/>
           <w:u w:val="single"/>
-          <w:lang w:val="en-US" w:bidi="fa-IR"/>
+          <w:lang w:bidi="fa-IR"/>
         </w:rPr>
       </w:pPr>
       <w:r>
@@ -508,7 +468,7 @@
           <w:sz w:val="36"/>
           <w:szCs w:val="36"/>
           <w:u w:val="single"/>
-          <w:lang w:val="en-US" w:bidi="fa-IR"/>
+          <w:lang w:bidi="fa-IR"/>
         </w:rPr>
         <w:t>Output:</w:t>
       </w:r>
@@ -522,7 +482,7 @@
           <w:rFonts w:ascii="Menlo" w:hAnsi="Menlo" w:cs="Menlo"/>
           <w:sz w:val="36"/>
           <w:szCs w:val="36"/>
-          <w:lang w:val="en-US" w:bidi="fa-IR"/>
+          <w:lang w:bidi="fa-IR"/>
         </w:rPr>
       </w:pPr>
       <w:r>
@@ -530,7 +490,7 @@
           <w:rFonts w:ascii="Menlo" w:hAnsi="Menlo" w:cs="Menlo"/>
           <w:sz w:val="36"/>
           <w:szCs w:val="36"/>
-          <w:lang w:val="en-US" w:bidi="fa-IR"/>
+          <w:lang w:bidi="fa-IR"/>
         </w:rPr>
         <w:t>Salam ensan!</w:t>
       </w:r>
@@ -922,7 +882,7 @@
       <w:pPr>
         <w:bidi/>
         <w:rPr>
-          <w:rFonts w:cs="Arial" w:hint="cs"/>
+          <w:rFonts w:cs="Arial"/>
           <w:sz w:val="36"/>
           <w:szCs w:val="36"/>
           <w:rtl/>
@@ -1187,7 +1147,7 @@
           <w:sz w:val="36"/>
           <w:szCs w:val="36"/>
           <w:u w:val="single"/>
-          <w:lang w:bidi="fa-IR"/>
+          <w:lang w:val="en-US" w:bidi="fa-IR"/>
         </w:rPr>
         <w:t>File.py:</w:t>
       </w:r>
@@ -1201,7 +1161,7 @@
           <w:color w:val="000000"/>
           <w:sz w:val="36"/>
           <w:szCs w:val="36"/>
-          <w:lang w:eastAsia="en-GB"/>
+          <w:lang w:val="en-US" w:eastAsia="en-GB"/>
         </w:rPr>
       </w:pPr>
       <w:r>
@@ -1210,7 +1170,7 @@
           <w:color w:val="000000"/>
           <w:sz w:val="36"/>
           <w:szCs w:val="36"/>
-          <w:lang w:eastAsia="en-GB"/>
+          <w:lang w:val="en-US" w:eastAsia="en-GB"/>
         </w:rPr>
         <w:t xml:space="preserve">x = </w:t>
       </w:r>
@@ -1220,7 +1180,7 @@
           <w:color w:val="A31515"/>
           <w:sz w:val="36"/>
           <w:szCs w:val="36"/>
-          <w:lang w:eastAsia="en-GB"/>
+          <w:lang w:val="en-US" w:eastAsia="en-GB"/>
         </w:rPr>
         <w:t>"salam"</w:t>
       </w:r>
@@ -1234,7 +1194,7 @@
           <w:color w:val="000000"/>
           <w:sz w:val="36"/>
           <w:szCs w:val="36"/>
-          <w:lang w:eastAsia="en-GB"/>
+          <w:lang w:val="en-US" w:eastAsia="en-GB"/>
         </w:rPr>
       </w:pPr>
       <w:r>
@@ -1243,7 +1203,7 @@
           <w:color w:val="795E26"/>
           <w:sz w:val="36"/>
           <w:szCs w:val="36"/>
-          <w:lang w:eastAsia="en-GB"/>
+          <w:lang w:val="en-US" w:eastAsia="en-GB"/>
         </w:rPr>
         <w:t>print</w:t>
       </w:r>
@@ -1253,7 +1213,7 @@
           <w:color w:val="000000"/>
           <w:sz w:val="36"/>
           <w:szCs w:val="36"/>
-          <w:lang w:eastAsia="en-GB"/>
+          <w:lang w:val="en-US" w:eastAsia="en-GB"/>
         </w:rPr>
         <w:t>(x)</w:t>
       </w:r>
@@ -1327,6 +1287,16 @@
         <w:rPr>
           <w:sz w:val="36"/>
           <w:szCs w:val="36"/>
+          <w:lang w:bidi="fa-IR"/>
+        </w:rPr>
+      </w:pPr>
+    </w:p>
+    <w:p>
+      <w:pPr>
+        <w:bidi/>
+        <w:rPr>
+          <w:sz w:val="36"/>
+          <w:szCs w:val="36"/>
           <w:rtl/>
           <w:lang w:bidi="fa-IR"/>
         </w:rPr>
@@ -1369,19 +1339,103 @@
           <w:rtl/>
           <w:lang w:bidi="fa-IR"/>
         </w:rPr>
-        <w:t>در پایتون خیلی شبیه متغیرهای ریاضی هستند اما با این تفاوت که قابل تغییر هستند. یک تشابه می‌تواند این باشد که متغیرهای پایتون مثل یک جعبه دارای اسم هستند که درونشان وسایل مختلف جای می‌گیرند.</w:t>
-      </w:r>
-    </w:p>
-    <w:p>
-      <w:pPr>
-        <w:bidi/>
-        <w:rPr>
-          <w:sz w:val="36"/>
-          <w:szCs w:val="36"/>
-          <w:rtl/>
-          <w:lang w:bidi="fa-IR"/>
-        </w:rPr>
-      </w:pPr>
+        <w:t>در پایتون خیلی شبیه متغیرهای ریاضی هستند اما با این تفاوت که قابل تغییر هستند. یک تشابه می‌تواند این باشد که متغیرهای پایتون مثل ی</w:t>
+      </w:r>
+      <w:bookmarkStart w:id="0" w:name="_GoBack"/>
+      <w:bookmarkEnd w:id="0"/>
+      <w:r>
+        <w:rPr>
+          <w:rFonts w:hint="cs"/>
+          <w:sz w:val="36"/>
+          <w:szCs w:val="36"/>
+          <w:rtl/>
+          <w:lang w:bidi="fa-IR"/>
+        </w:rPr>
+        <w:t>ک جعبه دارای اسم هستند که درونشان وسایل مختلف جای می‌گیرند.</w:t>
+      </w:r>
+    </w:p>
+    <w:p>
+      <w:pPr>
+        <w:bidi/>
+        <w:rPr>
+          <w:sz w:val="36"/>
+          <w:szCs w:val="36"/>
+          <w:rtl/>
+          <w:lang w:bidi="fa-IR"/>
+        </w:rPr>
+      </w:pPr>
+      <w:r>
+        <w:rPr>
+          <w:noProof/>
+          <w:sz w:val="36"/>
+          <w:szCs w:val="36"/>
+          <w:rtl/>
+          <w:lang w:val="fa-IR" w:bidi="fa-IR"/>
+        </w:rPr>
+        <w:drawing>
+          <wp:anchor distT="0" distB="0" distL="114300" distR="114300" simplePos="0" relativeHeight="251658240" behindDoc="1" locked="0" layoutInCell="1" allowOverlap="1" wp14:anchorId="02CA324F" wp14:editId="694DD220">
+            <wp:simplePos x="0" y="0"/>
+            <wp:positionH relativeFrom="column">
+              <wp:posOffset>-1905</wp:posOffset>
+            </wp:positionH>
+            <wp:positionV relativeFrom="paragraph">
+              <wp:posOffset>381635</wp:posOffset>
+            </wp:positionV>
+            <wp:extent cx="6374765" cy="3352800"/>
+            <wp:effectExtent l="0" t="0" r="635" b="0"/>
+            <wp:wrapTight wrapText="bothSides">
+              <wp:wrapPolygon edited="0">
+                <wp:start x="0" y="0"/>
+                <wp:lineTo x="0" y="21518"/>
+                <wp:lineTo x="21559" y="21518"/>
+                <wp:lineTo x="21559" y="0"/>
+                <wp:lineTo x="0" y="0"/>
+              </wp:wrapPolygon>
+            </wp:wrapTight>
+            <wp:docPr id="1" name="Picture 1"/>
+            <wp:cNvGraphicFramePr>
+              <a:graphicFrameLocks xmlns:a="http://schemas.openxmlformats.org/drawingml/2006/main" noChangeAspect="1"/>
+            </wp:cNvGraphicFramePr>
+            <a:graphic xmlns:a="http://schemas.openxmlformats.org/drawingml/2006/main">
+              <a:graphicData uri="http://schemas.openxmlformats.org/drawingml/2006/picture">
+                <pic:pic xmlns:pic="http://schemas.openxmlformats.org/drawingml/2006/picture">
+                  <pic:nvPicPr>
+                    <pic:cNvPr id="1" name="Screenshot 2022-05-08 at 17.09.08.png"/>
+                    <pic:cNvPicPr/>
+                  </pic:nvPicPr>
+                  <pic:blipFill>
+                    <a:blip r:embed="rId7" cstate="print">
+                      <a:extLst>
+                        <a:ext uri="{28A0092B-C50C-407E-A947-70E740481C1C}">
+                          <a14:useLocalDpi xmlns:a14="http://schemas.microsoft.com/office/drawing/2010/main" val="0"/>
+                        </a:ext>
+                      </a:extLst>
+                    </a:blip>
+                    <a:stretch>
+                      <a:fillRect/>
+                    </a:stretch>
+                  </pic:blipFill>
+                  <pic:spPr>
+                    <a:xfrm>
+                      <a:off x="0" y="0"/>
+                      <a:ext cx="6374765" cy="3352800"/>
+                    </a:xfrm>
+                    <a:prstGeom prst="rect">
+                      <a:avLst/>
+                    </a:prstGeom>
+                  </pic:spPr>
+                </pic:pic>
+              </a:graphicData>
+            </a:graphic>
+            <wp14:sizeRelH relativeFrom="page">
+              <wp14:pctWidth>0</wp14:pctWidth>
+            </wp14:sizeRelH>
+            <wp14:sizeRelV relativeFrom="page">
+              <wp14:pctHeight>0</wp14:pctHeight>
+            </wp14:sizeRelV>
+          </wp:anchor>
+        </w:drawing>
+      </w:r>
     </w:p>
     <w:p>
       <w:pPr>
@@ -1404,6 +1458,7 @@
           <w:rtl/>
           <w:lang w:val="en-US" w:bidi="fa-IR"/>
         </w:rPr>
+        <w:lastRenderedPageBreak/>
         <w:t xml:space="preserve">نکته </w:t>
       </w:r>
       <w:r>
@@ -1584,7 +1639,6 @@
       <w:pPr>
         <w:bidi/>
         <w:rPr>
-          <w:rFonts w:hint="cs"/>
           <w:sz w:val="36"/>
           <w:szCs w:val="36"/>
           <w:rtl/>
@@ -1763,7 +1817,6 @@
           <w:rtl/>
           <w:lang w:val="en-US" w:bidi="fa-IR"/>
         </w:rPr>
-        <w:lastRenderedPageBreak/>
         <w:t>تعریف ۲.۱</w:t>
       </w:r>
       <w:r>
@@ -2172,7 +2225,6 @@
       <w:pPr>
         <w:bidi/>
         <w:rPr>
-          <w:rFonts w:hint="cs"/>
           <w:sz w:val="36"/>
           <w:szCs w:val="36"/>
           <w:rtl/>
@@ -2201,6 +2253,7 @@
           <w:rtl/>
           <w:lang w:val="en-US" w:bidi="fa-IR"/>
         </w:rPr>
+        <w:lastRenderedPageBreak/>
         <w:t>تعریف ۳.۱</w:t>
       </w:r>
       <w:r>
@@ -2267,7 +2320,6 @@
       <w:pPr>
         <w:bidi/>
         <w:rPr>
-          <w:rFonts w:hint="cs"/>
           <w:sz w:val="36"/>
           <w:szCs w:val="36"/>
           <w:rtl/>
@@ -2391,61 +2443,289 @@
           <w:szCs w:val="36"/>
           <w:lang w:val="en-US" w:eastAsia="en-GB"/>
         </w:rPr>
-        <w:t>y</w:t>
-      </w:r>
-      <w:r>
+        <w:t xml:space="preserve">y = </w:t>
+      </w:r>
+      <w:r>
+        <w:rPr>
+          <w:rFonts w:ascii="Menlo" w:eastAsia="Times New Roman" w:hAnsi="Menlo" w:cs="Menlo"/>
+          <w:color w:val="A31515"/>
+          <w:sz w:val="36"/>
+          <w:szCs w:val="36"/>
+          <w:lang w:val="en-US" w:eastAsia="en-GB"/>
+        </w:rPr>
+        <w:t>"</w:t>
+      </w:r>
+      <w:r>
+        <w:rPr>
+          <w:rFonts w:ascii="Menlo" w:eastAsia="Times New Roman" w:hAnsi="Menlo" w:cs="Menlo"/>
+          <w:color w:val="A31515"/>
+          <w:sz w:val="36"/>
+          <w:szCs w:val="36"/>
+          <w:lang w:val="en-US" w:eastAsia="en-GB"/>
+        </w:rPr>
+        <w:t>ensan”</w:t>
+      </w:r>
+    </w:p>
+    <w:p>
+      <w:pPr>
+        <w:shd w:val="clear" w:color="auto" w:fill="E7E6E6" w:themeFill="background2"/>
+        <w:spacing w:line="540" w:lineRule="atLeast"/>
         <w:rPr>
           <w:rFonts w:ascii="Menlo" w:eastAsia="Times New Roman" w:hAnsi="Menlo" w:cs="Menlo"/>
           <w:color w:val="000000"/>
           <w:sz w:val="36"/>
           <w:szCs w:val="36"/>
-          <w:lang w:val="en-US" w:eastAsia="en-GB"/>
-        </w:rPr>
-        <w:t xml:space="preserve"> = </w:t>
-      </w:r>
+          <w:lang w:eastAsia="en-GB"/>
+        </w:rPr>
+      </w:pPr>
+      <w:proofErr w:type="gramStart"/>
       <w:r>
         <w:rPr>
           <w:rFonts w:ascii="Menlo" w:eastAsia="Times New Roman" w:hAnsi="Menlo" w:cs="Menlo"/>
-          <w:color w:val="A31515"/>
-          <w:sz w:val="36"/>
-          <w:szCs w:val="36"/>
-          <w:lang w:val="en-US" w:eastAsia="en-GB"/>
-        </w:rPr>
-        <w:t>"</w:t>
-      </w:r>
-      <w:r>
-        <w:rPr>
-          <w:rFonts w:ascii="Menlo" w:eastAsia="Times New Roman" w:hAnsi="Menlo" w:cs="Menlo"/>
-          <w:color w:val="A31515"/>
-          <w:sz w:val="36"/>
-          <w:szCs w:val="36"/>
-          <w:lang w:val="en-US" w:eastAsia="en-GB"/>
-        </w:rPr>
-        <w:t>ensan”</w:t>
-      </w:r>
-    </w:p>
-    <w:p>
-      <w:pPr>
-        <w:shd w:val="clear" w:color="auto" w:fill="E7E6E6" w:themeFill="background2"/>
-        <w:spacing w:line="540" w:lineRule="atLeast"/>
+          <w:color w:val="795E26"/>
+          <w:sz w:val="36"/>
+          <w:szCs w:val="36"/>
+          <w:lang w:eastAsia="en-GB"/>
+        </w:rPr>
+        <w:t>print</w:t>
+      </w:r>
+      <w:r>
         <w:rPr>
           <w:rFonts w:ascii="Menlo" w:eastAsia="Times New Roman" w:hAnsi="Menlo" w:cs="Menlo"/>
           <w:color w:val="000000"/>
           <w:sz w:val="36"/>
           <w:szCs w:val="36"/>
-          <w:lang w:val="en-US" w:eastAsia="en-GB"/>
-        </w:rPr>
-      </w:pPr>
-      <w:proofErr w:type="gramStart"/>
+          <w:lang w:eastAsia="en-GB"/>
+        </w:rPr>
+        <w:t>(</w:t>
+      </w:r>
+      <w:proofErr w:type="gramEnd"/>
+      <w:r>
+        <w:rPr>
+          <w:rFonts w:ascii="Menlo" w:eastAsia="Times New Roman" w:hAnsi="Menlo" w:cs="Menlo"/>
+          <w:color w:val="000000"/>
+          <w:sz w:val="36"/>
+          <w:szCs w:val="36"/>
+          <w:lang w:eastAsia="en-GB"/>
+        </w:rPr>
+        <w:t>x + " " + y + "!")</w:t>
+      </w:r>
+    </w:p>
+    <w:p>
+      <w:pPr>
+        <w:bidi/>
+        <w:rPr>
+          <w:rFonts w:ascii="Comic Sans MS" w:hAnsi="Comic Sans MS"/>
+          <w:b/>
+          <w:bCs/>
+          <w:sz w:val="36"/>
+          <w:szCs w:val="36"/>
+          <w:u w:val="single"/>
+          <w:lang w:bidi="fa-IR"/>
+        </w:rPr>
+      </w:pPr>
+    </w:p>
+    <w:p>
+      <w:pPr>
+        <w:bidi/>
+        <w:jc w:val="right"/>
+        <w:rPr>
+          <w:rFonts w:ascii="Comic Sans MS" w:hAnsi="Comic Sans MS"/>
+          <w:b/>
+          <w:bCs/>
+          <w:sz w:val="36"/>
+          <w:szCs w:val="36"/>
+          <w:u w:val="single"/>
+          <w:lang w:bidi="fa-IR"/>
+        </w:rPr>
+      </w:pPr>
+      <w:r>
+        <w:rPr>
+          <w:rFonts w:ascii="Comic Sans MS" w:hAnsi="Comic Sans MS"/>
+          <w:b/>
+          <w:bCs/>
+          <w:sz w:val="36"/>
+          <w:szCs w:val="36"/>
+          <w:u w:val="single"/>
+          <w:lang w:bidi="fa-IR"/>
+        </w:rPr>
+        <w:t>Output:</w:t>
+      </w:r>
+    </w:p>
+    <w:p>
+      <w:pPr>
+        <w:shd w:val="clear" w:color="auto" w:fill="E7E6E6" w:themeFill="background2"/>
+        <w:bidi/>
+        <w:jc w:val="right"/>
+        <w:rPr>
+          <w:rFonts w:ascii="Menlo" w:hAnsi="Menlo" w:cs="Menlo"/>
+          <w:sz w:val="36"/>
+          <w:szCs w:val="36"/>
+          <w:lang w:bidi="fa-IR"/>
+        </w:rPr>
+      </w:pPr>
+      <w:r>
+        <w:rPr>
+          <w:rFonts w:ascii="Menlo" w:hAnsi="Menlo" w:cs="Menlo"/>
+          <w:sz w:val="36"/>
+          <w:szCs w:val="36"/>
+          <w:lang w:bidi="fa-IR"/>
+        </w:rPr>
+        <w:t>Salam ensan!</w:t>
+      </w:r>
+    </w:p>
+    <w:p>
+      <w:pPr>
+        <w:bidi/>
+        <w:rPr>
+          <w:b/>
+          <w:bCs/>
+          <w:sz w:val="36"/>
+          <w:szCs w:val="36"/>
+          <w:u w:val="single"/>
+          <w:rtl/>
+          <w:lang w:val="en-US" w:bidi="fa-IR"/>
+        </w:rPr>
+      </w:pPr>
+    </w:p>
+    <w:p>
+      <w:pPr>
+        <w:bidi/>
+        <w:rPr>
+          <w:b/>
+          <w:bCs/>
+          <w:sz w:val="36"/>
+          <w:szCs w:val="36"/>
+          <w:u w:val="single"/>
+          <w:rtl/>
+          <w:lang w:val="en-US" w:bidi="fa-IR"/>
+        </w:rPr>
+      </w:pPr>
+      <w:r>
+        <w:rPr>
+          <w:rFonts w:cs="Arial" w:hint="cs"/>
+          <w:b/>
+          <w:bCs/>
+          <w:sz w:val="36"/>
+          <w:szCs w:val="36"/>
+          <w:u w:val="single"/>
+          <w:rtl/>
+          <w:lang w:val="en-US" w:bidi="fa-IR"/>
+        </w:rPr>
+        <w:t>مؤخره</w:t>
+      </w:r>
+      <w:r>
+        <w:rPr>
+          <w:rFonts w:hint="cs"/>
+          <w:b/>
+          <w:bCs/>
+          <w:sz w:val="36"/>
+          <w:szCs w:val="36"/>
+          <w:u w:val="single"/>
+          <w:rtl/>
+          <w:lang w:val="en-US" w:bidi="fa-IR"/>
+        </w:rPr>
+        <w:t>.</w:t>
+      </w:r>
+    </w:p>
+    <w:p>
+      <w:pPr>
+        <w:bidi/>
+        <w:rPr>
+          <w:rFonts w:ascii="Menlo" w:hAnsi="Menlo" w:cs="Courier New"/>
+          <w:sz w:val="36"/>
+          <w:szCs w:val="36"/>
+          <w:rtl/>
+          <w:lang w:val="en-US" w:bidi="fa-IR"/>
+        </w:rPr>
+      </w:pPr>
+      <w:r>
+        <w:rPr>
+          <w:rFonts w:hint="cs"/>
+          <w:sz w:val="36"/>
+          <w:szCs w:val="36"/>
+          <w:rtl/>
+          <w:lang w:bidi="fa-IR"/>
+        </w:rPr>
+        <w:t xml:space="preserve">نوع داده رشته در پایتون شگردهای (به انگلیسی </w:t>
+      </w:r>
+      <w:r>
+        <w:rPr>
+          <w:sz w:val="36"/>
+          <w:szCs w:val="36"/>
+          <w:lang w:bidi="fa-IR"/>
+        </w:rPr>
+        <w:t>method</w:t>
+      </w:r>
+      <w:r>
+        <w:rPr>
+          <w:rFonts w:hint="cs"/>
+          <w:sz w:val="36"/>
+          <w:szCs w:val="36"/>
+          <w:rtl/>
+          <w:lang w:bidi="fa-IR"/>
+        </w:rPr>
+        <w:t xml:space="preserve">، شگرد یا رویه‌ یا متود در برنامه‌نویسی شئ‌گرا تابعی است که مربوط به یک شئ است. یک شگرد </w:t>
+      </w:r>
+      <w:r>
+        <w:rPr>
+          <w:rFonts w:hint="cs"/>
+          <w:sz w:val="36"/>
+          <w:szCs w:val="36"/>
+          <w:rtl/>
+          <w:lang w:bidi="fa-IR"/>
+        </w:rPr>
+        <w:t>و</w:t>
+      </w:r>
+      <w:r>
+        <w:rPr>
+          <w:rFonts w:hint="cs"/>
+          <w:sz w:val="36"/>
+          <w:szCs w:val="36"/>
+          <w:rtl/>
+          <w:lang w:bidi="fa-IR"/>
+        </w:rPr>
+        <w:t xml:space="preserve"> یک تابع </w:t>
+      </w:r>
+      <w:r>
+        <w:rPr>
+          <w:rFonts w:hint="cs"/>
+          <w:sz w:val="36"/>
+          <w:szCs w:val="36"/>
+          <w:rtl/>
+          <w:lang w:bidi="fa-IR"/>
+        </w:rPr>
+        <w:t>یکی نیستند.</w:t>
+      </w:r>
+      <w:r>
+        <w:rPr>
+          <w:rFonts w:hint="cs"/>
+          <w:sz w:val="36"/>
+          <w:szCs w:val="36"/>
+          <w:rtl/>
+          <w:lang w:bidi="fa-IR"/>
+        </w:rPr>
+        <w:t>)</w:t>
+      </w:r>
+      <w:r>
+        <w:rPr>
+          <w:rFonts w:hint="cs"/>
+          <w:sz w:val="36"/>
+          <w:szCs w:val="36"/>
+          <w:rtl/>
+          <w:lang w:bidi="fa-IR"/>
+        </w:rPr>
+        <w:t xml:space="preserve"> متعدی دارند و با استفاده از دستور </w:t>
+      </w:r>
       <w:r>
         <w:rPr>
           <w:rFonts w:ascii="Menlo" w:eastAsia="Times New Roman" w:hAnsi="Menlo" w:cs="Menlo"/>
           <w:color w:val="795E26"/>
           <w:sz w:val="36"/>
           <w:szCs w:val="36"/>
-          <w:lang w:val="en-US" w:eastAsia="en-GB"/>
-        </w:rPr>
-        <w:lastRenderedPageBreak/>
+          <w:shd w:val="clear" w:color="auto" w:fill="E7E6E6" w:themeFill="background2"/>
+          <w:lang w:eastAsia="en-GB"/>
+        </w:rPr>
         <w:t>print</w:t>
       </w:r>
       <w:r>
@@ -2454,20 +2734,43 @@
           <w:color w:val="000000"/>
           <w:sz w:val="36"/>
           <w:szCs w:val="36"/>
-          <w:lang w:val="en-US" w:eastAsia="en-GB"/>
+          <w:shd w:val="clear" w:color="auto" w:fill="E7E6E6" w:themeFill="background2"/>
+          <w:lang w:eastAsia="en-GB"/>
         </w:rPr>
         <w:t>(</w:t>
       </w:r>
-      <w:proofErr w:type="gramEnd"/>
+      <w:r>
+        <w:rPr>
+          <w:rFonts w:ascii="Menlo" w:eastAsia="Times New Roman" w:hAnsi="Menlo" w:cs="Menlo"/>
+          <w:color w:val="795E26"/>
+          <w:sz w:val="36"/>
+          <w:szCs w:val="36"/>
+          <w:shd w:val="clear" w:color="auto" w:fill="E7E6E6" w:themeFill="background2"/>
+          <w:lang w:eastAsia="en-GB"/>
+        </w:rPr>
+        <w:t>help</w:t>
+      </w:r>
       <w:r>
         <w:rPr>
           <w:rFonts w:ascii="Menlo" w:eastAsia="Times New Roman" w:hAnsi="Menlo" w:cs="Menlo"/>
           <w:color w:val="000000"/>
           <w:sz w:val="36"/>
           <w:szCs w:val="36"/>
-          <w:lang w:val="en-US" w:eastAsia="en-GB"/>
-        </w:rPr>
-        <w:t>x + " " + y + "!"</w:t>
+          <w:shd w:val="clear" w:color="auto" w:fill="E7E6E6" w:themeFill="background2"/>
+          <w:lang w:eastAsia="en-GB"/>
+        </w:rPr>
+        <w:t>(</w:t>
+      </w:r>
+      <w:r>
+        <w:rPr>
+          <w:rFonts w:ascii="Menlo" w:eastAsia="Times New Roman" w:hAnsi="Menlo" w:cs="Menlo"/>
+          <w:color w:val="267F99"/>
+          <w:sz w:val="36"/>
+          <w:szCs w:val="36"/>
+          <w:shd w:val="clear" w:color="auto" w:fill="E7E6E6" w:themeFill="background2"/>
+          <w:lang w:eastAsia="en-GB"/>
+        </w:rPr>
+        <w:t>str</w:t>
       </w:r>
       <w:r>
         <w:rPr>
@@ -2475,281 +2778,9 @@
           <w:color w:val="000000"/>
           <w:sz w:val="36"/>
           <w:szCs w:val="36"/>
-          <w:lang w:val="en-US" w:eastAsia="en-GB"/>
-        </w:rPr>
-        <w:t>)</w:t>
-      </w:r>
-    </w:p>
-    <w:p>
-      <w:pPr>
-        <w:bidi/>
-        <w:rPr>
-          <w:rFonts w:ascii="Comic Sans MS" w:hAnsi="Comic Sans MS"/>
-          <w:b/>
-          <w:bCs/>
-          <w:sz w:val="36"/>
-          <w:szCs w:val="36"/>
-          <w:u w:val="single"/>
-          <w:lang w:val="en-US" w:bidi="fa-IR"/>
-        </w:rPr>
-      </w:pPr>
-    </w:p>
-    <w:p>
-      <w:pPr>
-        <w:bidi/>
-        <w:jc w:val="right"/>
-        <w:rPr>
-          <w:rFonts w:ascii="Comic Sans MS" w:hAnsi="Comic Sans MS"/>
-          <w:b/>
-          <w:bCs/>
-          <w:sz w:val="36"/>
-          <w:szCs w:val="36"/>
-          <w:u w:val="single"/>
-          <w:lang w:val="en-US" w:bidi="fa-IR"/>
-        </w:rPr>
-      </w:pPr>
-      <w:r>
-        <w:rPr>
-          <w:rFonts w:ascii="Comic Sans MS" w:hAnsi="Comic Sans MS"/>
-          <w:b/>
-          <w:bCs/>
-          <w:sz w:val="36"/>
-          <w:szCs w:val="36"/>
-          <w:u w:val="single"/>
-          <w:lang w:val="en-US" w:bidi="fa-IR"/>
-        </w:rPr>
-        <w:t>Output:</w:t>
-      </w:r>
-    </w:p>
-    <w:p>
-      <w:pPr>
-        <w:shd w:val="clear" w:color="auto" w:fill="E7E6E6" w:themeFill="background2"/>
-        <w:bidi/>
-        <w:jc w:val="right"/>
-        <w:rPr>
-          <w:rFonts w:ascii="Menlo" w:hAnsi="Menlo" w:cs="Menlo"/>
-          <w:sz w:val="36"/>
-          <w:szCs w:val="36"/>
-          <w:lang w:val="en-US" w:bidi="fa-IR"/>
-        </w:rPr>
-      </w:pPr>
-      <w:r>
-        <w:rPr>
-          <w:rFonts w:ascii="Menlo" w:hAnsi="Menlo" w:cs="Menlo"/>
-          <w:sz w:val="36"/>
-          <w:szCs w:val="36"/>
-          <w:lang w:val="en-US" w:bidi="fa-IR"/>
-        </w:rPr>
-        <w:t>Salam ensan!</w:t>
-      </w:r>
-    </w:p>
-    <w:p>
-      <w:pPr>
-        <w:bidi/>
-        <w:rPr>
-          <w:b/>
-          <w:bCs/>
-          <w:sz w:val="36"/>
-          <w:szCs w:val="36"/>
-          <w:u w:val="single"/>
-          <w:rtl/>
-          <w:lang w:val="en-US" w:bidi="fa-IR"/>
-        </w:rPr>
-      </w:pPr>
-    </w:p>
-    <w:p>
-      <w:pPr>
-        <w:bidi/>
-        <w:rPr>
-          <w:b/>
-          <w:bCs/>
-          <w:sz w:val="36"/>
-          <w:szCs w:val="36"/>
-          <w:u w:val="single"/>
-          <w:rtl/>
-          <w:lang w:val="en-US" w:bidi="fa-IR"/>
-        </w:rPr>
-      </w:pPr>
-      <w:r>
-        <w:rPr>
-          <w:rFonts w:cs="Arial" w:hint="cs"/>
-          <w:b/>
-          <w:bCs/>
-          <w:sz w:val="36"/>
-          <w:szCs w:val="36"/>
-          <w:u w:val="single"/>
-          <w:rtl/>
-          <w:lang w:val="en-US" w:bidi="fa-IR"/>
-        </w:rPr>
-        <w:t>مؤخره</w:t>
-      </w:r>
-      <w:r>
-        <w:rPr>
-          <w:rFonts w:hint="cs"/>
-          <w:b/>
-          <w:bCs/>
-          <w:sz w:val="36"/>
-          <w:szCs w:val="36"/>
-          <w:u w:val="single"/>
-          <w:rtl/>
-          <w:lang w:val="en-US" w:bidi="fa-IR"/>
-        </w:rPr>
-        <w:t>.</w:t>
-      </w:r>
-    </w:p>
-    <w:p>
-      <w:pPr>
-        <w:bidi/>
-        <w:rPr>
-          <w:rFonts w:ascii="Menlo" w:hAnsi="Menlo" w:cs="Courier New" w:hint="cs"/>
-          <w:sz w:val="36"/>
-          <w:szCs w:val="36"/>
-          <w:rtl/>
-          <w:lang w:val="en-US" w:bidi="fa-IR"/>
-        </w:rPr>
-      </w:pPr>
-      <w:r>
-        <w:rPr>
-          <w:rFonts w:hint="cs"/>
-          <w:sz w:val="36"/>
-          <w:szCs w:val="36"/>
-          <w:rtl/>
-          <w:lang w:bidi="fa-IR"/>
-        </w:rPr>
-        <w:t xml:space="preserve">نوع داده رشته در پایتون شگردهای (به انگلیسی </w:t>
-      </w:r>
-      <w:r>
-        <w:rPr>
-          <w:sz w:val="36"/>
-          <w:szCs w:val="36"/>
-          <w:lang w:bidi="fa-IR"/>
-        </w:rPr>
-        <w:t>method</w:t>
-      </w:r>
-      <w:r>
-        <w:rPr>
-          <w:rFonts w:hint="cs"/>
-          <w:sz w:val="36"/>
-          <w:szCs w:val="36"/>
-          <w:rtl/>
-          <w:lang w:bidi="fa-IR"/>
-        </w:rPr>
-        <w:t xml:space="preserve">، شگرد یا رویه‌ یا متود در برنامه‌نویسی شئ‌گرا تابعی است که مربوط به یک شئ است. یک شگرد </w:t>
-      </w:r>
-      <w:r>
-        <w:rPr>
-          <w:rFonts w:hint="cs"/>
-          <w:sz w:val="36"/>
-          <w:szCs w:val="36"/>
-          <w:rtl/>
-          <w:lang w:bidi="fa-IR"/>
-        </w:rPr>
-        <w:t>و</w:t>
-      </w:r>
-      <w:r>
-        <w:rPr>
-          <w:rFonts w:hint="cs"/>
-          <w:sz w:val="36"/>
-          <w:szCs w:val="36"/>
-          <w:rtl/>
-          <w:lang w:bidi="fa-IR"/>
-        </w:rPr>
-        <w:t xml:space="preserve"> یک تابع </w:t>
-      </w:r>
-      <w:r>
-        <w:rPr>
-          <w:rFonts w:hint="cs"/>
-          <w:sz w:val="36"/>
-          <w:szCs w:val="36"/>
-          <w:rtl/>
-          <w:lang w:bidi="fa-IR"/>
-        </w:rPr>
-        <w:t>یکی نیستند.</w:t>
-      </w:r>
-      <w:r>
-        <w:rPr>
-          <w:rFonts w:hint="cs"/>
-          <w:sz w:val="36"/>
-          <w:szCs w:val="36"/>
-          <w:rtl/>
-          <w:lang w:bidi="fa-IR"/>
-        </w:rPr>
-        <w:t>)</w:t>
-      </w:r>
-      <w:r>
-        <w:rPr>
-          <w:rFonts w:hint="cs"/>
-          <w:sz w:val="36"/>
-          <w:szCs w:val="36"/>
-          <w:rtl/>
-          <w:lang w:bidi="fa-IR"/>
-        </w:rPr>
-        <w:t xml:space="preserve"> متعدی دارند و با استفاده از دستور </w:t>
-      </w:r>
-      <w:r>
-        <w:rPr>
-          <w:rFonts w:ascii="Menlo" w:eastAsia="Times New Roman" w:hAnsi="Menlo" w:cs="Menlo"/>
-          <w:color w:val="795E26"/>
-          <w:sz w:val="36"/>
-          <w:szCs w:val="36"/>
           <w:shd w:val="clear" w:color="auto" w:fill="E7E6E6" w:themeFill="background2"/>
           <w:lang w:eastAsia="en-GB"/>
         </w:rPr>
-        <w:t>print</w:t>
-      </w:r>
-      <w:r>
-        <w:rPr>
-          <w:rFonts w:ascii="Menlo" w:eastAsia="Times New Roman" w:hAnsi="Menlo" w:cs="Menlo"/>
-          <w:color w:val="000000"/>
-          <w:sz w:val="36"/>
-          <w:szCs w:val="36"/>
-          <w:shd w:val="clear" w:color="auto" w:fill="E7E6E6" w:themeFill="background2"/>
-          <w:lang w:eastAsia="en-GB"/>
-        </w:rPr>
-        <w:t>(</w:t>
-      </w:r>
-      <w:r>
-        <w:rPr>
-          <w:rFonts w:ascii="Menlo" w:eastAsia="Times New Roman" w:hAnsi="Menlo" w:cs="Menlo"/>
-          <w:color w:val="795E26"/>
-          <w:sz w:val="36"/>
-          <w:szCs w:val="36"/>
-          <w:shd w:val="clear" w:color="auto" w:fill="E7E6E6" w:themeFill="background2"/>
-          <w:lang w:eastAsia="en-GB"/>
-        </w:rPr>
-        <w:t>help</w:t>
-      </w:r>
-      <w:r>
-        <w:rPr>
-          <w:rFonts w:ascii="Menlo" w:eastAsia="Times New Roman" w:hAnsi="Menlo" w:cs="Menlo"/>
-          <w:color w:val="000000"/>
-          <w:sz w:val="36"/>
-          <w:szCs w:val="36"/>
-          <w:shd w:val="clear" w:color="auto" w:fill="E7E6E6" w:themeFill="background2"/>
-          <w:lang w:eastAsia="en-GB"/>
-        </w:rPr>
-        <w:t>(</w:t>
-      </w:r>
-      <w:r>
-        <w:rPr>
-          <w:rFonts w:ascii="Menlo" w:eastAsia="Times New Roman" w:hAnsi="Menlo" w:cs="Menlo"/>
-          <w:color w:val="267F99"/>
-          <w:sz w:val="36"/>
-          <w:szCs w:val="36"/>
-          <w:shd w:val="clear" w:color="auto" w:fill="E7E6E6" w:themeFill="background2"/>
-          <w:lang w:eastAsia="en-GB"/>
-        </w:rPr>
-        <w:t>str</w:t>
-      </w:r>
-      <w:r>
-        <w:rPr>
-          <w:rFonts w:ascii="Menlo" w:eastAsia="Times New Roman" w:hAnsi="Menlo" w:cs="Menlo"/>
-          <w:color w:val="000000"/>
-          <w:sz w:val="36"/>
-          <w:szCs w:val="36"/>
-          <w:shd w:val="clear" w:color="auto" w:fill="E7E6E6" w:themeFill="background2"/>
-          <w:lang w:eastAsia="en-GB"/>
-        </w:rPr>
         <w:t>))</w:t>
       </w:r>
       <w:r>
@@ -2802,14 +2833,11 @@
         </w:rPr>
         <w:t xml:space="preserve"> کنید.</w:t>
       </w:r>
-      <w:bookmarkStart w:id="0" w:name="_GoBack"/>
-      <w:bookmarkEnd w:id="0"/>
-    </w:p>
-    <w:p>
-      <w:pPr>
-        <w:bidi/>
-        <w:rPr>
-          <w:rFonts w:hint="cs"/>
+    </w:p>
+    <w:p>
+      <w:pPr>
+        <w:bidi/>
+        <w:rPr>
           <w:sz w:val="36"/>
           <w:szCs w:val="36"/>
           <w:lang w:val="en-US" w:bidi="fa-IR"/>
@@ -2817,12 +2845,12 @@
       </w:pPr>
     </w:p>
     <w:sectPr>
-      <w:headerReference w:type="even" r:id="rId7"/>
-      <w:headerReference w:type="default" r:id="rId8"/>
-      <w:footerReference w:type="even" r:id="rId9"/>
-      <w:footerReference w:type="default" r:id="rId10"/>
-      <w:headerReference w:type="first" r:id="rId11"/>
-      <w:footerReference w:type="first" r:id="rId12"/>
+      <w:headerReference w:type="even" r:id="rId8"/>
+      <w:headerReference w:type="default" r:id="rId9"/>
+      <w:footerReference w:type="even" r:id="rId10"/>
+      <w:footerReference w:type="default" r:id="rId11"/>
+      <w:headerReference w:type="first" r:id="rId12"/>
+      <w:footerReference w:type="first" r:id="rId13"/>
       <w:pgSz w:w="11900" w:h="16840"/>
       <w:pgMar w:top="1417" w:right="1417" w:bottom="1417" w:left="1417" w:header="708" w:footer="708" w:gutter="0"/>
       <w:cols w:space="708"/>

</xml_diff>